<commit_message>
make final changes before submitting to lancet
</commit_message>
<xml_diff>
--- a/manuscript/submission_10_2016/main_ms_w_formatting.docx
+++ b/manuscript/submission_10_2016/main_ms_w_formatting.docx
@@ -18322,7 +18322,14 @@
           <w:rFonts w:ascii="Times New Roman" w:hAnsi="Times New Roman" w:cs="Times New Roman"/>
           <w:sz w:val="20"/>
         </w:rPr>
-        <w:t>Our findings appear consistent with what might be expected from a period that has seen the longest decline in long-term economic growth rate, and longest period of lack of investment in healthcare and associated social care services since World War 2.</w:t>
+        <w:t xml:space="preserve">Our findings appear consistent with what might be expected from a period that has seen the longest decline in long-term economic growth rate, and longest period of lack of investment in healthcare and associated social </w:t>
+      </w:r>
+      <w:r>
+        <w:rPr>
+          <w:rFonts w:ascii="Times New Roman" w:hAnsi="Times New Roman" w:cs="Times New Roman"/>
+          <w:sz w:val="20"/>
+        </w:rPr>
+        <w:t>care services since World War 2,</w:t>
       </w:r>
       <w:r>
         <w:rPr>
@@ -18366,7 +18373,67 @@
           <w:rFonts w:ascii="Times New Roman" w:hAnsi="Times New Roman" w:cs="Times New Roman"/>
           <w:sz w:val="20"/>
         </w:rPr>
-        <w:t xml:space="preserve"> This is both in terms of much increased and increasing levels of excess deaths amongst the elderly, but paradoxically also with somewhat reduced deaths within working ages, particular</w:t>
+        <w:t xml:space="preserve"> </w:t>
+      </w:r>
+      <w:r>
+        <w:rPr>
+          <w:rFonts w:ascii="Times New Roman" w:hAnsi="Times New Roman" w:cs="Times New Roman"/>
+          <w:sz w:val="20"/>
+        </w:rPr>
+        <w:t>leading to concerns that the elderly care sector is ‘at risk’ throughout England.</w:t>
+      </w:r>
+      <w:r>
+        <w:rPr>
+          <w:rFonts w:ascii="Times New Roman" w:hAnsi="Times New Roman" w:cs="Times New Roman"/>
+          <w:sz w:val="20"/>
+        </w:rPr>
+        <w:fldChar w:fldCharType="begin" w:fldLock="1"/>
+      </w:r>
+      <w:r>
+        <w:rPr>
+          <w:rFonts w:ascii="Times New Roman" w:hAnsi="Times New Roman" w:cs="Times New Roman"/>
+          <w:sz w:val="20"/>
+        </w:rPr>
+        <w:instrText>ADDIN CSL_CITATION { "citationItems" : [ { "id" : "ITEM-1", "itemData" : { "author" : [ { "dropping-particle" : "", "family" : "Campbell", "given" : "Denis", "non-dropping-particle" : "", "parse-names" : false, "suffix" : "" } ], "container-title" : "The Guardian", "id" : "ITEM-1", "issued" : { "date-parts" : [ [ "2016", "10", "11" ] ] }, "title" : "English care home closures are leaving vulnerable people at risk, says watchdog", "type" : "article-newspaper" }, "uris" : [ "http://www.mendeley.com/documents/?uuid=67a456b6-3715-4a89-903a-7803b9b7a567" ] } ], "mendeley" : { "formattedCitation" : "&lt;sup&gt;14&lt;/sup&gt;", "plainTextFormattedCitation" : "14" }, "properties" : { "noteIndex" : 0 }, "schema" : "https://github.com/citation-style-language/schema/raw/master/csl-citation.json" }</w:instrText>
+      </w:r>
+      <w:r>
+        <w:rPr>
+          <w:rFonts w:ascii="Times New Roman" w:hAnsi="Times New Roman" w:cs="Times New Roman"/>
+          <w:sz w:val="20"/>
+        </w:rPr>
+        <w:fldChar w:fldCharType="separate"/>
+      </w:r>
+      <w:r>
+        <w:rPr>
+          <w:rFonts w:ascii="Times New Roman" w:hAnsi="Times New Roman" w:cs="Times New Roman"/>
+          <w:noProof/>
+          <w:sz w:val="20"/>
+          <w:vertAlign w:val="superscript"/>
+        </w:rPr>
+        <w:t>14</w:t>
+      </w:r>
+      <w:r>
+        <w:rPr>
+          <w:rFonts w:ascii="Times New Roman" w:hAnsi="Times New Roman" w:cs="Times New Roman"/>
+          <w:sz w:val="20"/>
+        </w:rPr>
+        <w:fldChar w:fldCharType="end"/>
+      </w:r>
+      <w:bookmarkStart w:id="0" w:name="_GoBack"/>
+      <w:bookmarkEnd w:id="0"/>
+      <w:r>
+        <w:rPr>
+          <w:rFonts w:ascii="Times New Roman" w:hAnsi="Times New Roman" w:cs="Times New Roman"/>
+          <w:sz w:val="20"/>
+        </w:rPr>
+        <w:t xml:space="preserve"> </w:t>
+      </w:r>
+      <w:r>
+        <w:rPr>
+          <w:rFonts w:ascii="Times New Roman" w:hAnsi="Times New Roman" w:cs="Times New Roman"/>
+          <w:sz w:val="20"/>
+        </w:rPr>
+        <w:t>This is both in terms of much increased and increasing levels of excess deaths amongst the elderly, but paradoxically also with somewhat reduced deaths within working ages, particular</w:t>
       </w:r>
       <w:r>
         <w:rPr>
@@ -18415,7 +18482,7 @@
           <w:rFonts w:ascii="Times New Roman" w:hAnsi="Times New Roman" w:cs="Times New Roman"/>
           <w:sz w:val="20"/>
         </w:rPr>
-        <w:instrText>ADDIN CSL_CITATION { "citationItems" : [ { "id" : "ITEM-1", "itemData" : { "DOI" : "10.1136/bmj.f5239", "ISSN" : "1756-1833", "author" : [ { "dropping-particle" : "", "family" : "Chang", "given" : "S.-S.", "non-dropping-particle" : "", "parse-names" : false, "suffix" : "" }, { "dropping-particle" : "", "family" : "Stuckler", "given" : "D.", "non-dropping-particle" : "", "parse-names" : false, "suffix" : "" }, { "dropping-particle" : "", "family" : "Yip", "given" : "P.", "non-dropping-particle" : "", "parse-names" : false, "suffix" : "" }, { "dropping-particle" : "", "family" : "Gunnell", "given" : "D.", "non-dropping-particle" : "", "parse-names" : false, "suffix" : "" } ], "container-title" : "BMJ", "id" : "ITEM-1", "issue" : "sep17 1", "issued" : { "date-parts" : [ [ "2013", "9", "17" ] ] }, "page" : "f5239-f5239", "title" : "Impact of 2008 global economic crisis on suicide: time trend study in 54 countries", "type" : "article-journal", "volume" : "347" }, "uris" : [ "http://www.mendeley.com/documents/?uuid=61dc93a6-830a-47a4-bf6a-e36f4f390821" ] } ], "mendeley" : { "formattedCitation" : "&lt;sup&gt;14&lt;/sup&gt;", "plainTextFormattedCitation" : "14" }, "properties" : { "noteIndex" : 0 }, "schema" : "https://github.com/citation-style-language/schema/raw/master/csl-citation.json" }</w:instrText>
+        <w:instrText>ADDIN CSL_CITATION { "citationItems" : [ { "id" : "ITEM-1", "itemData" : { "DOI" : "10.1136/bmj.f5239", "ISSN" : "1756-1833", "author" : [ { "dropping-particle" : "", "family" : "Chang", "given" : "S.-S.", "non-dropping-particle" : "", "parse-names" : false, "suffix" : "" }, { "dropping-particle" : "", "family" : "Stuckler", "given" : "D.", "non-dropping-particle" : "", "parse-names" : false, "suffix" : "" }, { "dropping-particle" : "", "family" : "Yip", "given" : "P.", "non-dropping-particle" : "", "parse-names" : false, "suffix" : "" }, { "dropping-particle" : "", "family" : "Gunnell", "given" : "D.", "non-dropping-particle" : "", "parse-names" : false, "suffix" : "" } ], "container-title" : "BMJ", "id" : "ITEM-1", "issue" : "sep17 1", "issued" : { "date-parts" : [ [ "2013", "9", "17" ] ] }, "page" : "f5239-f5239", "title" : "Impact of 2008 global economic crisis on suicide: time trend study in 54 countries", "type" : "article-journal", "volume" : "347" }, "uris" : [ "http://www.mendeley.com/documents/?uuid=61dc93a6-830a-47a4-bf6a-e36f4f390821" ] } ], "mendeley" : { "formattedCitation" : "&lt;sup&gt;15&lt;/sup&gt;", "plainTextFormattedCitation" : "15", "previouslyFormattedCitation" : "&lt;sup&gt;14&lt;/sup&gt;" }, "properties" : { "noteIndex" : 0 }, "schema" : "https://github.com/citation-style-language/schema/raw/master/csl-citation.json" }</w:instrText>
       </w:r>
       <w:r>
         <w:rPr>
@@ -18431,7 +18498,7 @@
           <w:sz w:val="20"/>
           <w:vertAlign w:val="superscript"/>
         </w:rPr>
-        <w:t>14</w:t>
+        <w:t>15</w:t>
       </w:r>
       <w:r>
         <w:rPr>
@@ -18531,7 +18598,7 @@
           <w:rFonts w:ascii="Times New Roman" w:hAnsi="Times New Roman" w:cs="Times New Roman"/>
           <w:sz w:val="20"/>
         </w:rPr>
-        <w:instrText>ADDIN CSL_CITATION { "citationItems" : [ { "id" : "ITEM-1", "itemData" : { "DOI" : "10.1016/S0140-6736(15)00195-6", "ISSN" : "01406736", "PMID" : "26382241", "abstract" : "BACKGROUND: In the Global Burden of Disease Study 2013 (GBD 2013), knowledge about health and its determinants has been integrated into a comparable framework to inform health policy. Outputs of this analysis are relevant to current policy questions in England and elsewhere, particularly on health inequalities. We use GBD 2013 data on mortality and causes of death, and disease and injury incidence and prevalence to analyse the burden of disease and injury in England as a whole, in English regions, and within each English region by deprivation quintile. We also assess disease and injury burden in England attributable to potentially preventable risk factors. England and the English regions are compared with the remaining constituent countries of the UK and with comparable countries in the European Union (EU) and beyond. METHODS: We extracted data from the GBD 2013 to compare mortality, causes of death, years of life lost (YLLs), years lived with a disability (YLDs), and disability-adjusted life-years (DALYs) in England, the UK, and 18 other countries (the first 15 EU members [apart from the UK] and Australia, Canada, Norway, and the USA [EU15+]). We extended elements of the analysis to English regions, and subregional areas defined by deprivation quintile (deprivation areas). We used data split by the nine English regions (corresponding to the European boundaries of the Nomenclature for Territorial Statistics level 1 [NUTS 1] regions), and by quintile groups within each English region according to deprivation, thereby making 45 regional deprivation areas. Deprivation quintiles were defined by area of residence ranked at national level by Index of Multiple Deprivation score, 2010. Burden due to various risk factors is described for England using new GBD methodology to estimate independent and overlapping attributable risk for five tiers of behavioural, metabolic, and environmental risk factors. We present results for 306 causes and 2337 sequelae, and 79 risks or risk clusters. FINDINGS: Between 1990 and 2013, life expectancy from birth in England increased by 5\u00b74 years (95% uncertainty interval 5\u00b70-5\u00b78) from 75\u00b79 years (75\u00b79-76\u00b70) to 81\u00b73 years (80\u00b79-81\u00b77); gains were greater for men than for women. Rates of age-standardised YLLs reduced by 41\u00b71% (38\u00b73-43\u00b76), whereas DALYs were reduced by 23\u00b78% (20\u00b79-27\u00b71), and YLDs by 1\u00b74% (0\u00b71-2\u00b78). For these measures, England ranked better than the UK and the EU15+ means. Between 1990 and 2013, the range in life expecta\u2026", "author" : [ { "dropping-particle" : "", "family" : "Newton", "given" : "John N", "non-dropping-particle" : "", "parse-names" : false, "suffix" : "" }, { "dropping-particle" : "", "family" : "Briggs", "given" : "Adam D M", "non-dropping-particle" : "", "parse-names" : false, "suffix" : "" }, { "dropping-particle" : "", "family" : "Murray", "given" : "Christopher J L", "non-dropping-particle" : "", "parse-names" : false, "suffix" : "" }, { "dropping-particle" : "", "family" : "Dicker", "given" : "Daniel", "non-dropping-particle" : "", "parse-names" : false, "suffix" : "" }, { "dropping-particle" : "", "family" : "Foreman", "given" : "Kyle J", "non-dropping-particle" : "", "parse-names" : false, "suffix" : "" }, { "dropping-particle" : "", "family" : "Wang", "given" : "Haidong", "non-dropping-particle" : "", "parse-names" : false, "suffix" : "" }, { "dropping-particle" : "", "family" : "Naghavi", "given" : "Mohsen", "non-dropping-particle" : "", "parse-names" : false, "suffix" : "" }, { "dropping-particle" : "", "family" : "Forouzanfar", "given" : "Mohammad H", "non-dropping-particle" : "", "parse-names" : false, "suffix" : "" }, { "dropping-particle" : "", "family" : "Ohno", "given" : "Summer Lockett", "non-dropping-particle" : "", "parse-names" : false, "suffix" : "" }, { "dropping-particle" : "", "family" : "Barber", "given" : "Ryan M", "non-dropping-particle" : "", "parse-names" : false, "suffix" : "" }, { "dropping-particle" : "", "family" : "Vos", "given" : "Theo", "non-dropping-particle" : "", "parse-names" : false, "suffix" : "" }, { "dropping-particle" : "", "family" : "Stanaway", "given" : "Jeffrey D", "non-dropping-particle" : "", "parse-names" : false, "suffix" : "" }, { "dropping-particle" : "", "family" : "Schmidt", "given" : "J\u00fcrgen C", "non-dropping-particle" : "", "parse-names" : false, "suffix" : "" }, { "dropping-particle" : "", "family" : "Hughes", "given" : "Andrew J", "non-dropping-particle" : "", "parse-names" : false, "suffix" : "" }, { "dropping-particle" : "", "family" : "Fay", "given" : "Derek F J", "non-dropping-particle" : "", "parse-names" : false, "suffix" : "" }, { "dropping-particle" : "", "family" : "Ecob", "given" : "Russell", "non-dropping-particle" : "", "parse-names" : false, "suffix" : "" }, { "dropping-particle" : "", "family" : "Gresser", "given" : "Charis", "non-dropping-particle" : "", "parse-names" : false, "suffix" : "" }, { "dropping-particle" : "", "family" : "McKee", "given" : "Martin", "non-dropping-particle" : "", "parse-names" : false, "suffix" : "" }, { "dropping-particle" : "", "family" : "Rutter", "given" : "Harry", "non-dropping-particle" : "", "parse-names" : false, "suffix" : "" }, { "dropping-particle" : "", "family" : "Abubakar", "given" : "Ibrahim", "non-dropping-particle" : "", "parse-names" : false, "suffix" : "" }, { "dropping-particle" : "", "family" : "Ali", "given" : "Raghib", "non-dropping-particle" : "", "parse-names" : false, "suffix" : "" }, { "dropping-particle" : "", "family" : "Anderson", "given" : "H Ross", "non-dropping-particle" : "", "parse-names" : false, "suffix" : "" }, { "dropping-particle" : "", "family" : "Banerjee", "given" : "Amitava", "non-dropping-particle" : "", "parse-names" : false, "suffix" : "" }, { "dropping-particle" : "", "family" : "Bennett", "given" : "Derrick A", "non-dropping-particle" : "", "parse-names" : false, "suffix" : "" }, { "dropping-particle" : "", "family" : "Bernab\u00e9", "given" : "Eduardo", "non-dropping-particle" : "", "parse-names" : false, "suffix" : "" }, { "dropping-particle" : "", "family" : "Bhui", "given" : "Kamaldeep S", "non-dropping-particle" : "", "parse-names" : false, "suffix" : "" }, { "dropping-particle" : "", "family" : "Biryukov", "given" : "Stanley M", "non-dropping-particle" : "", "parse-names" : false, "suffix" : "" }, { "dropping-particle" : "", "family" : "Bourne", "given" : "Rupert R", "non-dropping-particle" : "", "parse-names" : false, "suffix" : "" }, { "dropping-particle" : "", "family" : "Brayne", "given" : "Carol E G", "non-dropping-particle" : "", "parse-names" : false, "suffix" : "" }, { "dropping-particle" : "", "family" : "Bruce", "given" : "Nigel G", "non-dropping-particle" : "", "parse-names" : false, "suffix" : "" }, { "dropping-particle" : "", "family" : "Brugha", "given" : "Traolach S", "non-dropping-particle" : "", "parse-names" : false, "suffix" : "" }, { "dropping-particle" : "", "family" : "Burch", "given" : "Michael", "non-dropping-particle" : "", "parse-names" : false, "suffix" : "" }, { "dropping-particle" : "", "family" : "Capewell", "given" : "Simon", "non-dropping-particle" : "", "parse-names" : false, "suffix" : "" }, { "dropping-particle" : "", "family" : "Casey", "given" : "Daniel", "non-dropping-particle" : "", "parse-names" : false, "suffix" : "" }, { "dropping-particle" : "", "family" : "Chowdhury", "given" : "Rajiv", "non-dropping-particle" : "", "parse-names" : false, "suffix" : "" }, { "dropping-particle" : "", "family" : "Coates", "given" : "Matthew M", "non-dropping-particle" : "", "parse-names" : false, "suffix" : "" }, { "dropping-particle" : "", "family" : "Cooper", "given" : "Cyrus", "non-dropping-particle" : "", "parse-names" : false, "suffix" : "" }, { "dropping-particle" : "", "family" : "Critchley", "given" : "Julia A", "non-dropping-particle" : "", "parse-names" : false, "suffix" : "" }, { "dropping-particle" : "", "family" : "Dargan", "given" : "Paul I", "non-dropping-particle" : "", "parse-names" : false, "suffix" : "" }, { "dropping-particle" : "", "family" : "Dherani", "given" : "Mukesh K", "non-dropping-particle" : "", "parse-names" : false, "suffix" : "" }, { "dropping-particle" : "", "family" : "Elliott", "given" : "Paul", "non-dropping-particle" : "", "parse-names" : false, "suffix" : "" }, { "dropping-particle" : "", "family" : "Ezzati", "given" : "Majid", "non-dropping-particle" : "", "parse-names" : false, "suffix" : "" }, { "dropping-particle" : "", "family" : "Fenton", "given" : "Kevin A", "non-dropping-particle" : "", "parse-names" : false, "suffix" : "" }, { "dropping-particle" : "", "family" : "Fraser", "given" : "Maya S", "non-dropping-particle" : "", "parse-names" : false, "suffix" : "" }, { "dropping-particle" : "", "family" : "F\u00fcrst", "given" : "Thomas", "non-dropping-particle" : "", "parse-names" : false, "suffix" : "" }, { "dropping-particle" : "", "family" : "Greaves", "given" : "Felix", "non-dropping-particle" : "", "parse-names" : false, "suffix" : "" }, { "dropping-particle" : "", "family" : "Green", "given" : "Mark A", "non-dropping-particle" : "", "parse-names" : false, "suffix" : "" }, { "dropping-particle" : "", "family" : "Gunnell", "given" : "David J", "non-dropping-particle" : "", "parse-names" : false, "suffix" : "" }, { "dropping-particle" : "", "family" : "Hannigan", "given" : "Bernadette M", "non-dropping-particle" : "", "parse-names" : false, "suffix" : "" }, { "dropping-particle" : "", "family" : "Hay", "given" : "Roderick J", "non-dropping-particle" : "", "parse-names" : false, "suffix" : "" }, { "dropping-particle" : "", "family" : "Hay", "given" : "Simon I", "non-dropping-particle" : "", "parse-names" : false, "suffix" : "" }, { "dropping-particle" : "", "family" : "Hemingway", "given" : "Harry", "non-dropping-particle" : "", "parse-names" : false, "suffix" : "" }, { "dropping-particle" : "", "family" : "Larson", "given" : "Heidi J", "non-dropping-particle" : "", "parse-names" : false, "suffix" : "" }, { "dropping-particle" : "", "family" : "Looker", "given" : "Katharine J", "non-dropping-particle" : "", "parse-names" : false, "suffix" : "" }, { "dropping-particle" : "", "family" : "Lunevicius", "given" : "Raimundas", "non-dropping-particle" : "", "parse-names" : false, "suffix" : "" }, { "dropping-particle" : "", "family" : "Lyons", "given" : "Ronan A", "non-dropping-particle" : "", "parse-names" : false, "suffix" : "" }, { "dropping-particle" : "", "family" : "Marcenes", "given" : "Wagner", "non-dropping-particle" : "", "parse-names" : false, "suffix" : "" }, { "dropping-particle" : "", "family" : "Mason-Jones", "given" : "Amanda J", "non-dropping-particle" : "", "parse-names" : false, "suffix" : "" }, { "dropping-particle" : "", "family" : "Matthews", "given" : "Fiona E", "non-dropping-particle" : "", "parse-names" : false, "suffix" : "" }, { "dropping-particle" : "", "family" : "Moller", "given" : "Henrik", "non-dropping-particle" : "", "parse-names" : false, "suffix" : "" }, { "dropping-particle" : "", "family" : "Murdoch", "given" : "Michele E", "non-dropping-particle" : "", "parse-names" : false, "suffix" : "" }, { "dropping-particle" : "", "family" : "Newton", "given" : "Charles R", "non-dropping-particle" : "", "parse-names" : false, "suffix" : "" }, { "dropping-particle" : "", "family" : "Pearce", "given" : "Neil", "non-dropping-particle" : "", "parse-names" : false, "suffix" : "" }, { "dropping-particle" : "", "family" : "Piel", "given" : "Fr\u00e9d\u00e9ric B", "non-dropping-particle" : "", "parse-names" : false, "suffix" : "" }, { "dropping-particle" : "", "family" : "Pope", "given" : "Daniel", "non-dropping-particle" : "", "parse-names" : false, "suffix" : "" }, { "dropping-particle" : "", "family" : "Rahimi", "given" : "Kazem", "non-dropping-particle" : "", "parse-names" : false, "suffix" : "" }, { "dropping-particle" : "", "family" : "Rodriguez", "given" : "Alina", "non-dropping-particle" : "", "parse-names" : false, "suffix" : "" }, { "dropping-particle" : "", "family" : "Scarborough", "given" : "Peter", "non-dropping-particle" : "", "parse-names" : false, "suffix" : "" }, { "dropping-particle" : "", "family" : "Schumacher", "given" : "Austin E", "non-dropping-particle" : "", "parse-names" : false, "suffix" : "" }, { "dropping-particle" : "", "family" : "Shiue", "given" : "Ivy", "non-dropping-particle" : "", "parse-names" : false, "suffix" : "" }, { "dropping-particle" : "", "family" : "Smeeth", "given" : "Liam", "non-dropping-particle" : "", "parse-names" : false, "suffix" : "" }, { "dropping-particle" : "", "family" : "Tedstone", "given" : "Alison", "non-dropping-particle" : "", "parse-names" : false, "suffix" : "" }, { "dropping-particle" : "", "family" : "Valabhji", "given" : "Jonathan", "non-dropping-particle" : "", "parse-names" : false, "suffix" : "" }, { "dropping-particle" : "", "family" : "Williams", "given" : "Hywel C", "non-dropping-particle" : "", "parse-names" : false, "suffix" : "" }, { "dropping-particle" : "", "family" : "Wolfe", "given" : "Charles D A", "non-dropping-particle" : "", "parse-names" : false, "suffix" : "" }, { "dropping-particle" : "", "family" : "Woolf", "given" : "Anthony D", "non-dropping-particle" : "", "parse-names" : false, "suffix" : "" }, { "dropping-particle" : "", "family" : "Davis", "given" : "Adrian C J", "non-dropping-particle" : "", "parse-names" : false, "suffix" : "" } ], "container-title" : "The Lancet", "id" : "ITEM-1", "issued" : { "date-parts" : [ [ "2015" ] ] }, "title" : "Changes in health in England, with analysis by English regions and areas of deprivation, 1990\u20132013", "type" : "article-journal" }, "uris" : [ "http://www.mendeley.com/documents/?uuid=16d3962a-abb5-424c-b9fa-d189253469d9" ] } ], "mendeley" : { "formattedCitation" : "&lt;sup&gt;15&lt;/sup&gt;", "plainTextFormattedCitation" : "15", "previouslyFormattedCitation" : "&lt;sup&gt;15&lt;/sup&gt;" }, "properties" : { "noteIndex" : 0 }, "schema" : "https://github.com/citation-style-language/schema/raw/master/csl-citation.json" }</w:instrText>
+        <w:instrText>ADDIN CSL_CITATION { "citationItems" : [ { "id" : "ITEM-1", "itemData" : { "DOI" : "10.1016/S0140-6736(15)00195-6", "ISSN" : "01406736", "PMID" : "26382241", "abstract" : "BACKGROUND: In the Global Burden of Disease Study 2013 (GBD 2013), knowledge about health and its determinants has been integrated into a comparable framework to inform health policy. Outputs of this analysis are relevant to current policy questions in England and elsewhere, particularly on health inequalities. We use GBD 2013 data on mortality and causes of death, and disease and injury incidence and prevalence to analyse the burden of disease and injury in England as a whole, in English regions, and within each English region by deprivation quintile. We also assess disease and injury burden in England attributable to potentially preventable risk factors. England and the English regions are compared with the remaining constituent countries of the UK and with comparable countries in the European Union (EU) and beyond. METHODS: We extracted data from the GBD 2013 to compare mortality, causes of death, years of life lost (YLLs), years lived with a disability (YLDs), and disability-adjusted life-years (DALYs) in England, the UK, and 18 other countries (the first 15 EU members [apart from the UK] and Australia, Canada, Norway, and the USA [EU15+]). We extended elements of the analysis to English regions, and subregional areas defined by deprivation quintile (deprivation areas). We used data split by the nine English regions (corresponding to the European boundaries of the Nomenclature for Territorial Statistics level 1 [NUTS 1] regions), and by quintile groups within each English region according to deprivation, thereby making 45 regional deprivation areas. Deprivation quintiles were defined by area of residence ranked at national level by Index of Multiple Deprivation score, 2010. Burden due to various risk factors is described for England using new GBD methodology to estimate independent and overlapping attributable risk for five tiers of behavioural, metabolic, and environmental risk factors. We present results for 306 causes and 2337 sequelae, and 79 risks or risk clusters. FINDINGS: Between 1990 and 2013, life expectancy from birth in England increased by 5\u00b74 years (95% uncertainty interval 5\u00b70-5\u00b78) from 75\u00b79 years (75\u00b79-76\u00b70) to 81\u00b73 years (80\u00b79-81\u00b77); gains were greater for men than for women. Rates of age-standardised YLLs reduced by 41\u00b71% (38\u00b73-43\u00b76), whereas DALYs were reduced by 23\u00b78% (20\u00b79-27\u00b71), and YLDs by 1\u00b74% (0\u00b71-2\u00b78). For these measures, England ranked better than the UK and the EU15+ means. Between 1990 and 2013, the range in life expecta\u2026", "author" : [ { "dropping-particle" : "", "family" : "Newton", "given" : "John N", "non-dropping-particle" : "", "parse-names" : false, "suffix" : "" }, { "dropping-particle" : "", "family" : "Briggs", "given" : "Adam D M", "non-dropping-particle" : "", "parse-names" : false, "suffix" : "" }, { "dropping-particle" : "", "family" : "Murray", "given" : "Christopher J L", "non-dropping-particle" : "", "parse-names" : false, "suffix" : "" }, { "dropping-particle" : "", "family" : "Dicker", "given" : "Daniel", "non-dropping-particle" : "", "parse-names" : false, "suffix" : "" }, { "dropping-particle" : "", "family" : "Foreman", "given" : "Kyle J", "non-dropping-particle" : "", "parse-names" : false, "suffix" : "" }, { "dropping-particle" : "", "family" : "Wang", "given" : "Haidong", "non-dropping-particle" : "", "parse-names" : false, "suffix" : "" }, { "dropping-particle" : "", "family" : "Naghavi", "given" : "Mohsen", "non-dropping-particle" : "", "parse-names" : false, "suffix" : "" }, { "dropping-particle" : "", "family" : "Forouzanfar", "given" : "Mohammad H", "non-dropping-particle" : "", "parse-names" : false, "suffix" : "" }, { "dropping-particle" : "", "family" : "Ohno", "given" : "Summer Lockett", "non-dropping-particle" : "", "parse-names" : false, "suffix" : "" }, { "dropping-particle" : "", "family" : "Barber", "given" : "Ryan M", "non-dropping-particle" : "", "parse-names" : false, "suffix" : "" }, { "dropping-particle" : "", "family" : "Vos", "given" : "Theo", "non-dropping-particle" : "", "parse-names" : false, "suffix" : "" }, { "dropping-particle" : "", "family" : "Stanaway", "given" : "Jeffrey D", "non-dropping-particle" : "", "parse-names" : false, "suffix" : "" }, { "dropping-particle" : "", "family" : "Schmidt", "given" : "J\u00fcrgen C", "non-dropping-particle" : "", "parse-names" : false, "suffix" : "" }, { "dropping-particle" : "", "family" : "Hughes", "given" : "Andrew J", "non-dropping-particle" : "", "parse-names" : false, "suffix" : "" }, { "dropping-particle" : "", "family" : "Fay", "given" : "Derek F J", "non-dropping-particle" : "", "parse-names" : false, "suffix" : "" }, { "dropping-particle" : "", "family" : "Ecob", "given" : "Russell", "non-dropping-particle" : "", "parse-names" : false, "suffix" : "" }, { "dropping-particle" : "", "family" : "Gresser", "given" : "Charis", "non-dropping-particle" : "", "parse-names" : false, "suffix" : "" }, { "dropping-particle" : "", "family" : "McKee", "given" : "Martin", "non-dropping-particle" : "", "parse-names" : false, "suffix" : "" }, { "dropping-particle" : "", "family" : "Rutter", "given" : "Harry", "non-dropping-particle" : "", "parse-names" : false, "suffix" : "" }, { "dropping-particle" : "", "family" : "Abubakar", "given" : "Ibrahim", "non-dropping-particle" : "", "parse-names" : false, "suffix" : "" }, { "dropping-particle" : "", "family" : "Ali", "given" : "Raghib", "non-dropping-particle" : "", "parse-names" : false, "suffix" : "" }, { "dropping-particle" : "", "family" : "Anderson", "given" : "H Ross", "non-dropping-particle" : "", "parse-names" : false, "suffix" : "" }, { "dropping-particle" : "", "family" : "Banerjee", "given" : "Amitava", "non-dropping-particle" : "", "parse-names" : false, "suffix" : "" }, { "dropping-particle" : "", "family" : "Bennett", "given" : "Derrick A", "non-dropping-particle" : "", "parse-names" : false, "suffix" : "" }, { "dropping-particle" : "", "family" : "Bernab\u00e9", "given" : "Eduardo", "non-dropping-particle" : "", "parse-names" : false, "suffix" : "" }, { "dropping-particle" : "", "family" : "Bhui", "given" : "Kamaldeep S", "non-dropping-particle" : "", "parse-names" : false, "suffix" : "" }, { "dropping-particle" : "", "family" : "Biryukov", "given" : "Stanley M", "non-dropping-particle" : "", "parse-names" : false, "suffix" : "" }, { "dropping-particle" : "", "family" : "Bourne", "given" : "Rupert R", "non-dropping-particle" : "", "parse-names" : false, "suffix" : "" }, { "dropping-particle" : "", "family" : "Brayne", "given" : "Carol E G", "non-dropping-particle" : "", "parse-names" : false, "suffix" : "" }, { "dropping-particle" : "", "family" : "Bruce", "given" : "Nigel G", "non-dropping-particle" : "", "parse-names" : false, "suffix" : "" }, { "dropping-particle" : "", "family" : "Brugha", "given" : "Traolach S", "non-dropping-particle" : "", "parse-names" : false, "suffix" : "" }, { "dropping-particle" : "", "family" : "Burch", "given" : "Michael", "non-dropping-particle" : "", "parse-names" : false, "suffix" : "" }, { "dropping-particle" : "", "family" : "Capewell", "given" : "Simon", "non-dropping-particle" : "", "parse-names" : false, "suffix" : "" }, { "dropping-particle" : "", "family" : "Casey", "given" : "Daniel", "non-dropping-particle" : "", "parse-names" : false, "suffix" : "" }, { "dropping-particle" : "", "family" : "Chowdhury", "given" : "Rajiv", "non-dropping-particle" : "", "parse-names" : false, "suffix" : "" }, { "dropping-particle" : "", "family" : "Coates", "given" : "Matthew M", "non-dropping-particle" : "", "parse-names" : false, "suffix" : "" }, { "dropping-particle" : "", "family" : "Cooper", "given" : "Cyrus", "non-dropping-particle" : "", "parse-names" : false, "suffix" : "" }, { "dropping-particle" : "", "family" : "Critchley", "given" : "Julia A", "non-dropping-particle" : "", "parse-names" : false, "suffix" : "" }, { "dropping-particle" : "", "family" : "Dargan", "given" : "Paul I", "non-dropping-particle" : "", "parse-names" : false, "suffix" : "" }, { "dropping-particle" : "", "family" : "Dherani", "given" : "Mukesh K", "non-dropping-particle" : "", "parse-names" : false, "suffix" : "" }, { "dropping-particle" : "", "family" : "Elliott", "given" : "Paul", "non-dropping-particle" : "", "parse-names" : false, "suffix" : "" }, { "dropping-particle" : "", "family" : "Ezzati", "given" : "Majid", "non-dropping-particle" : "", "parse-names" : false, "suffix" : "" }, { "dropping-particle" : "", "family" : "Fenton", "given" : "Kevin A", "non-dropping-particle" : "", "parse-names" : false, "suffix" : "" }, { "dropping-particle" : "", "family" : "Fraser", "given" : "Maya S", "non-dropping-particle" : "", "parse-names" : false, "suffix" : "" }, { "dropping-particle" : "", "family" : "F\u00fcrst", "given" : "Thomas", "non-dropping-particle" : "", "parse-names" : false, "suffix" : "" }, { "dropping-particle" : "", "family" : "Greaves", "given" : "Felix", "non-dropping-particle" : "", "parse-names" : false, "suffix" : "" }, { "dropping-particle" : "", "family" : "Green", "given" : "Mark A", "non-dropping-particle" : "", "parse-names" : false, "suffix" : "" }, { "dropping-particle" : "", "family" : "Gunnell", "given" : "David J", "non-dropping-particle" : "", "parse-names" : false, "suffix" : "" }, { "dropping-particle" : "", "family" : "Hannigan", "given" : "Bernadette M", "non-dropping-particle" : "", "parse-names" : false, "suffix" : "" }, { "dropping-particle" : "", "family" : "Hay", "given" : "Roderick J", "non-dropping-particle" : "", "parse-names" : false, "suffix" : "" }, { "dropping-particle" : "", "family" : "Hay", "given" : "Simon I", "non-dropping-particle" : "", "parse-names" : false, "suffix" : "" }, { "dropping-particle" : "", "family" : "Hemingway", "given" : "Harry", "non-dropping-particle" : "", "parse-names" : false, "suffix" : "" }, { "dropping-particle" : "", "family" : "Larson", "given" : "Heidi J", "non-dropping-particle" : "", "parse-names" : false, "suffix" : "" }, { "dropping-particle" : "", "family" : "Looker", "given" : "Katharine J", "non-dropping-particle" : "", "parse-names" : false, "suffix" : "" }, { "dropping-particle" : "", "family" : "Lunevicius", "given" : "Raimundas", "non-dropping-particle" : "", "parse-names" : false, "suffix" : "" }, { "dropping-particle" : "", "family" : "Lyons", "given" : "Ronan A", "non-dropping-particle" : "", "parse-names" : false, "suffix" : "" }, { "dropping-particle" : "", "family" : "Marcenes", "given" : "Wagner", "non-dropping-particle" : "", "parse-names" : false, "suffix" : "" }, { "dropping-particle" : "", "family" : "Mason-Jones", "given" : "Amanda J", "non-dropping-particle" : "", "parse-names" : false, "suffix" : "" }, { "dropping-particle" : "", "family" : "Matthews", "given" : "Fiona E", "non-dropping-particle" : "", "parse-names" : false, "suffix" : "" }, { "dropping-particle" : "", "family" : "Moller", "given" : "Henrik", "non-dropping-particle" : "", "parse-names" : false, "suffix" : "" }, { "dropping-particle" : "", "family" : "Murdoch", "given" : "Michele E", "non-dropping-particle" : "", "parse-names" : false, "suffix" : "" }, { "dropping-particle" : "", "family" : "Newton", "given" : "Charles R", "non-dropping-particle" : "", "parse-names" : false, "suffix" : "" }, { "dropping-particle" : "", "family" : "Pearce", "given" : "Neil", "non-dropping-particle" : "", "parse-names" : false, "suffix" : "" }, { "dropping-particle" : "", "family" : "Piel", "given" : "Fr\u00e9d\u00e9ric B", "non-dropping-particle" : "", "parse-names" : false, "suffix" : "" }, { "dropping-particle" : "", "family" : "Pope", "given" : "Daniel", "non-dropping-particle" : "", "parse-names" : false, "suffix" : "" }, { "dropping-particle" : "", "family" : "Rahimi", "given" : "Kazem", "non-dropping-particle" : "", "parse-names" : false, "suffix" : "" }, { "dropping-particle" : "", "family" : "Rodriguez", "given" : "Alina", "non-dropping-particle" : "", "parse-names" : false, "suffix" : "" }, { "dropping-particle" : "", "family" : "Scarborough", "given" : "Peter", "non-dropping-particle" : "", "parse-names" : false, "suffix" : "" }, { "dropping-particle" : "", "family" : "Schumacher", "given" : "Austin E", "non-dropping-particle" : "", "parse-names" : false, "suffix" : "" }, { "dropping-particle" : "", "family" : "Shiue", "given" : "Ivy", "non-dropping-particle" : "", "parse-names" : false, "suffix" : "" }, { "dropping-particle" : "", "family" : "Smeeth", "given" : "Liam", "non-dropping-particle" : "", "parse-names" : false, "suffix" : "" }, { "dropping-particle" : "", "family" : "Tedstone", "given" : "Alison", "non-dropping-particle" : "", "parse-names" : false, "suffix" : "" }, { "dropping-particle" : "", "family" : "Valabhji", "given" : "Jonathan", "non-dropping-particle" : "", "parse-names" : false, "suffix" : "" }, { "dropping-particle" : "", "family" : "Williams", "given" : "Hywel C", "non-dropping-particle" : "", "parse-names" : false, "suffix" : "" }, { "dropping-particle" : "", "family" : "Wolfe", "given" : "Charles D A", "non-dropping-particle" : "", "parse-names" : false, "suffix" : "" }, { "dropping-particle" : "", "family" : "Woolf", "given" : "Anthony D", "non-dropping-particle" : "", "parse-names" : false, "suffix" : "" }, { "dropping-particle" : "", "family" : "Davis", "given" : "Adrian C J", "non-dropping-particle" : "", "parse-names" : false, "suffix" : "" } ], "container-title" : "The Lancet", "id" : "ITEM-1", "issued" : { "date-parts" : [ [ "2015" ] ] }, "title" : "Changes in health in England, with analysis by English regions and areas of deprivation, 1990\u20132013", "type" : "article-journal" }, "uris" : [ "http://www.mendeley.com/documents/?uuid=16d3962a-abb5-424c-b9fa-d189253469d9" ] } ], "mendeley" : { "formattedCitation" : "&lt;sup&gt;16&lt;/sup&gt;", "plainTextFormattedCitation" : "16", "previouslyFormattedCitation" : "&lt;sup&gt;15&lt;/sup&gt;" }, "properties" : { "noteIndex" : 0 }, "schema" : "https://github.com/citation-style-language/schema/raw/master/csl-citation.json" }</w:instrText>
       </w:r>
       <w:r>
         <w:rPr>
@@ -18547,7 +18614,7 @@
           <w:sz w:val="20"/>
           <w:vertAlign w:val="superscript"/>
         </w:rPr>
-        <w:t>15</w:t>
+        <w:t>16</w:t>
       </w:r>
       <w:r>
         <w:rPr>
@@ -18738,7 +18805,7 @@
           <w:rFonts w:ascii="Times New Roman" w:hAnsi="Times New Roman" w:cs="Times New Roman"/>
           <w:sz w:val="20"/>
         </w:rPr>
-        <w:instrText>ADDIN CSL_CITATION { "citationItems" : [ { "id" : "ITEM-1", "itemData" : { "URL" : "http://www.ons.gov.uk/peoplepopulationandcommunity/wellbeing/articles/measuringnationalwellbeing/2016", "author" : [ { "dropping-particle" : "", "family" : "ONS", "given" : "", "non-dropping-particle" : "", "parse-names" : false, "suffix" : "" } ], "id" : "ITEM-1", "issued" : { "date-parts" : [ [ "0" ] ] }, "title" : "Measuring National well-being: Life in the UK: 2016", "type" : "webpage" }, "uris" : [ "http://www.mendeley.com/documents/?uuid=d4727a40-697a-4ee2-8f97-60cfd26321ae" ] } ], "mendeley" : { "formattedCitation" : "&lt;sup&gt;16&lt;/sup&gt;", "plainTextFormattedCitation" : "16", "previouslyFormattedCitation" : "&lt;sup&gt;16&lt;/sup&gt;" }, "properties" : { "noteIndex" : 0 }, "schema" : "https://github.com/citation-style-language/schema/raw/master/csl-citation.json" }</w:instrText>
+        <w:instrText>ADDIN CSL_CITATION { "citationItems" : [ { "id" : "ITEM-1", "itemData" : { "URL" : "http://www.ons.gov.uk/peoplepopulationandcommunity/wellbeing/articles/measuringnationalwellbeing/2016", "author" : [ { "dropping-particle" : "", "family" : "ONS", "given" : "", "non-dropping-particle" : "", "parse-names" : false, "suffix" : "" } ], "id" : "ITEM-1", "issued" : { "date-parts" : [ [ "0" ] ] }, "title" : "Measuring National well-being: Life in the UK: 2016", "type" : "webpage" }, "uris" : [ "http://www.mendeley.com/documents/?uuid=d4727a40-697a-4ee2-8f97-60cfd26321ae" ] } ], "mendeley" : { "formattedCitation" : "&lt;sup&gt;17&lt;/sup&gt;", "plainTextFormattedCitation" : "17", "previouslyFormattedCitation" : "&lt;sup&gt;16&lt;/sup&gt;" }, "properties" : { "noteIndex" : 0 }, "schema" : "https://github.com/citation-style-language/schema/raw/master/csl-citation.json" }</w:instrText>
       </w:r>
       <w:r>
         <w:rPr>
@@ -18754,7 +18821,7 @@
           <w:sz w:val="20"/>
           <w:vertAlign w:val="superscript"/>
         </w:rPr>
-        <w:t>16</w:t>
+        <w:t>17</w:t>
       </w:r>
       <w:r>
         <w:rPr>
@@ -18817,7 +18884,7 @@
           <w:rFonts w:ascii="Times New Roman" w:hAnsi="Times New Roman" w:cs="Times New Roman"/>
           <w:sz w:val="20"/>
         </w:rPr>
-        <w:instrText>ADDIN CSL_CITATION { "citationItems" : [ { "id" : "ITEM-1", "itemData" : { "author" : [ { "dropping-particle" : "", "family" : "Parkinson", "given" : "J", "non-dropping-particle" : "", "parse-names" : false, "suffix" : "" }, { "dropping-particle" : "", "family" : "Minton", "given" : "J", "non-dropping-particle" : "", "parse-names" : false, "suffix" : "" }, { "dropping-particle" : "", "family" : "Lewsey", "given" : "J", "non-dropping-particle" : "", "parse-names" : false, "suffix" : "" }, { "dropping-particle" : "", "family" : "Bouttell", "given" : "J", "non-dropping-particle" : "", "parse-names" : false, "suffix" : "" }, { "dropping-particle" : "", "family" : "McCartney", "given" : "G", "non-dropping-particle" : "", "parse-names" : false, "suffix" : "" } ], "container-title" : "Under Review", "id" : "ITEM-1", "issued" : { "date-parts" : [ [ "0" ] ] }, "title" : "Recent cohort effects in suicide in Scotland: a legacy of the 1980s?", "type" : "article-journal" }, "uris" : [ "http://www.mendeley.com/documents/?uuid=80611dd9-3fa8-46d8-b4a6-6915f39434e6" ] } ], "mendeley" : { "formattedCitation" : "&lt;sup&gt;17&lt;/sup&gt;", "plainTextFormattedCitation" : "17", "previouslyFormattedCitation" : "&lt;sup&gt;17&lt;/sup&gt;" }, "properties" : { "noteIndex" : 0 }, "schema" : "https://github.com/citation-style-language/schema/raw/master/csl-citation.json" }</w:instrText>
+        <w:instrText>ADDIN CSL_CITATION { "citationItems" : [ { "id" : "ITEM-1", "itemData" : { "author" : [ { "dropping-particle" : "", "family" : "Parkinson", "given" : "J", "non-dropping-particle" : "", "parse-names" : false, "suffix" : "" }, { "dropping-particle" : "", "family" : "Minton", "given" : "J", "non-dropping-particle" : "", "parse-names" : false, "suffix" : "" }, { "dropping-particle" : "", "family" : "Lewsey", "given" : "J", "non-dropping-particle" : "", "parse-names" : false, "suffix" : "" }, { "dropping-particle" : "", "family" : "Bouttell", "given" : "J", "non-dropping-particle" : "", "parse-names" : false, "suffix" : "" }, { "dropping-particle" : "", "family" : "McCartney", "given" : "G", "non-dropping-particle" : "", "parse-names" : false, "suffix" : "" } ], "container-title" : "Under Review", "id" : "ITEM-1", "issued" : { "date-parts" : [ [ "0" ] ] }, "title" : "Recent cohort effects in suicide in Scotland: a legacy of the 1980s?", "type" : "article-journal" }, "uris" : [ "http://www.mendeley.com/documents/?uuid=80611dd9-3fa8-46d8-b4a6-6915f39434e6" ] } ], "mendeley" : { "formattedCitation" : "&lt;sup&gt;18&lt;/sup&gt;", "plainTextFormattedCitation" : "18", "previouslyFormattedCitation" : "&lt;sup&gt;17&lt;/sup&gt;" }, "properties" : { "noteIndex" : 0 }, "schema" : "https://github.com/citation-style-language/schema/raw/master/csl-citation.json" }</w:instrText>
       </w:r>
       <w:r>
         <w:rPr>
@@ -18833,7 +18900,7 @@
           <w:sz w:val="20"/>
           <w:vertAlign w:val="superscript"/>
         </w:rPr>
-        <w:t>17</w:t>
+        <w:t>18</w:t>
       </w:r>
       <w:r>
         <w:rPr>
@@ -18898,7 +18965,7 @@
           <w:rFonts w:ascii="Times New Roman" w:hAnsi="Times New Roman" w:cs="Times New Roman"/>
           <w:sz w:val="20"/>
         </w:rPr>
-        <w:instrText>ADDIN CSL_CITATION { "citationItems" : [ { "id" : "ITEM-1", "itemData" : { "DOI" : "10.1111/area.12233", "ISSN" : "00040894", "author" : [ { "dropping-particle" : "", "family" : "Lambie-Mumford", "given" : "Hannah", "non-dropping-particle" : "", "parse-names" : false, "suffix" : "" }, { "dropping-particle" : "", "family" : "Green", "given" : "Mark A", "non-dropping-particle" : "", "parse-names" : false, "suffix" : "" } ], "container-title" : "Area", "id" : "ITEM-1", "issued" : { "date-parts" : [ [ "2015", "10" ] ] }, "page" : "n/a-n/a", "title" : "Austerity, welfare reform and the rising use of food banks by children in England and Wales", "type" : "article-journal" }, "uris" : [ "http://www.mendeley.com/documents/?uuid=3bb37626-daef-47c9-bcc3-99993218af52" ] } ], "mendeley" : { "formattedCitation" : "&lt;sup&gt;18&lt;/sup&gt;", "plainTextFormattedCitation" : "18", "previouslyFormattedCitation" : "&lt;sup&gt;18&lt;/sup&gt;" }, "properties" : { "noteIndex" : 0 }, "schema" : "https://github.com/citation-style-language/schema/raw/master/csl-citation.json" }</w:instrText>
+        <w:instrText>ADDIN CSL_CITATION { "citationItems" : [ { "id" : "ITEM-1", "itemData" : { "DOI" : "10.1111/area.12233", "ISSN" : "00040894", "author" : [ { "dropping-particle" : "", "family" : "Lambie-Mumford", "given" : "Hannah", "non-dropping-particle" : "", "parse-names" : false, "suffix" : "" }, { "dropping-particle" : "", "family" : "Green", "given" : "Mark A", "non-dropping-particle" : "", "parse-names" : false, "suffix" : "" } ], "container-title" : "Area", "id" : "ITEM-1", "issued" : { "date-parts" : [ [ "2015", "10" ] ] }, "page" : "n/a-n/a", "title" : "Austerity, welfare reform and the rising use of food banks by children in England and Wales", "type" : "article-journal" }, "uris" : [ "http://www.mendeley.com/documents/?uuid=3bb37626-daef-47c9-bcc3-99993218af52" ] } ], "mendeley" : { "formattedCitation" : "&lt;sup&gt;19&lt;/sup&gt;", "plainTextFormattedCitation" : "19", "previouslyFormattedCitation" : "&lt;sup&gt;18&lt;/sup&gt;" }, "properties" : { "noteIndex" : 0 }, "schema" : "https://github.com/citation-style-language/schema/raw/master/csl-citation.json" }</w:instrText>
       </w:r>
       <w:r>
         <w:rPr>
@@ -18914,7 +18981,7 @@
           <w:sz w:val="20"/>
           <w:vertAlign w:val="superscript"/>
         </w:rPr>
-        <w:t>18</w:t>
+        <w:t>19</w:t>
       </w:r>
       <w:r>
         <w:rPr>
@@ -18970,7 +19037,7 @@
           <w:rFonts w:ascii="Times New Roman" w:hAnsi="Times New Roman" w:cs="Times New Roman"/>
           <w:sz w:val="20"/>
         </w:rPr>
-        <w:instrText>ADDIN CSL_CITATION { "citationItems" : [ { "id" : "ITEM-1", "itemData" : { "author" : [ { "dropping-particle" : "", "family" : "Thurley", "given" : "D", "non-dropping-particle" : "", "parse-names" : false, "suffix" : "" } ], "id" : "ITEM-1", "issued" : { "date-parts" : [ [ "2016" ] ] }, "number" : "SN-05649", "publisher-place" : "London", "title" : "State Pension uprating - 2010 onwards", "type" : "report" }, "uris" : [ "http://www.mendeley.com/documents/?uuid=99e9d7bc-ba94-4cf1-9619-27c23ff8a29b" ] }, { "id" : "ITEM-2", "itemData" : { "URL" : "http://www.bbc.co.uk/news/business-36937107", "author" : [ { "dropping-particle" : "", "family" : "BBC", "given" : "", "non-dropping-particle" : "", "parse-names" : false, "suffix" : "" } ], "id" : "ITEM-2", "issued" : { "date-parts" : [ [ "2016" ] ] }, "title" : "Triple-lock pension guarantee stands, says Downing Street", "type" : "webpage" }, "uris" : [ "http://www.mendeley.com/documents/?uuid=8cae8e42-be7c-47ff-9809-775d12486446" ] } ], "mendeley" : { "formattedCitation" : "&lt;sup&gt;19,20&lt;/sup&gt;", "plainTextFormattedCitation" : "19,20", "previouslyFormattedCitation" : "&lt;sup&gt;19,20&lt;/sup&gt;" }, "properties" : { "noteIndex" : 0 }, "schema" : "https://github.com/citation-style-language/schema/raw/master/csl-citation.json" }</w:instrText>
+        <w:instrText>ADDIN CSL_CITATION { "citationItems" : [ { "id" : "ITEM-1", "itemData" : { "author" : [ { "dropping-particle" : "", "family" : "Thurley", "given" : "D", "non-dropping-particle" : "", "parse-names" : false, "suffix" : "" } ], "id" : "ITEM-1", "issued" : { "date-parts" : [ [ "2016" ] ] }, "number" : "SN-05649", "publisher-place" : "London", "title" : "State Pension uprating - 2010 onwards", "type" : "report" }, "uris" : [ "http://www.mendeley.com/documents/?uuid=99e9d7bc-ba94-4cf1-9619-27c23ff8a29b" ] }, { "id" : "ITEM-2", "itemData" : { "URL" : "http://www.bbc.co.uk/news/business-36937107", "author" : [ { "dropping-particle" : "", "family" : "BBC", "given" : "", "non-dropping-particle" : "", "parse-names" : false, "suffix" : "" } ], "id" : "ITEM-2", "issued" : { "date-parts" : [ [ "2016" ] ] }, "title" : "Triple-lock pension guarantee stands, says Downing Street", "type" : "webpage" }, "uris" : [ "http://www.mendeley.com/documents/?uuid=8cae8e42-be7c-47ff-9809-775d12486446" ] } ], "mendeley" : { "formattedCitation" : "&lt;sup&gt;20,21&lt;/sup&gt;", "plainTextFormattedCitation" : "20,21", "previouslyFormattedCitation" : "&lt;sup&gt;19,20&lt;/sup&gt;" }, "properties" : { "noteIndex" : 0 }, "schema" : "https://github.com/citation-style-language/schema/raw/master/csl-citation.json" }</w:instrText>
       </w:r>
       <w:r>
         <w:rPr>
@@ -18986,7 +19053,7 @@
           <w:sz w:val="20"/>
           <w:vertAlign w:val="superscript"/>
         </w:rPr>
-        <w:t>19,20</w:t>
+        <w:t>20,21</w:t>
       </w:r>
       <w:r>
         <w:rPr>
@@ -19152,7 +19219,7 @@
           <w:rFonts w:ascii="Times New Roman" w:hAnsi="Times New Roman" w:cs="Times New Roman"/>
           <w:sz w:val="20"/>
         </w:rPr>
-        <w:instrText>ADDIN CSL_CITATION { "citationItems" : [ { "id" : "ITEM-1", "itemData" : { "DOI" : "10.1093/ije/dyt115", "abstract" : "We present two enhancements to existing methods for visualizing vital statistics data. Data from the Human Mortality Database were used and vital statistics from England and Wales are used for illustration. The simpler of these methods involves coplotting mean age of death with its variance, and the more complex of these methods is to present data as a contour plot. The coplot method shows the effect of the 20th century\u2019s epidemiological transitions. The contour plot method allows more complex and subtle age, period and cohort effects to be seen. The contour plot shows the effects of broad improvements in public health over the 20th century, including vast reductions in rates of childhood mortality, reduced baseline mortality risks during adulthood and the postponement of higher mortality risks to older ages. They also show the effects of the two world wars and the 1918 influenza pandemic on men of fighting age, women and children. The contour plots also show a cohort effect for people born around 1918, suggesting a possible epigenetic effect of parental exposure to the pandemic which shortened the cohort\u2019s lifespan and which has so far received little attention. Although this article focuses on data from England and Wales, the associated online appendices contain equivalent visualizations for almost 50 series of data available on the Human Mortality Database. We expect that further analyses of these visualizations will reveal further insights into global public health.", "author" : [ { "dropping-particle" : "", "family" : "Minton", "given" : "J", "non-dropping-particle" : "", "parse-names" : false, "suffix" : "" }, { "dropping-particle" : "", "family" : "Vanderbloemen", "given" : "L", "non-dropping-particle" : "", "parse-names" : false, "suffix" : "" }, { "dropping-particle" : "", "family" : "Dorling", "given" : "D", "non-dropping-particle" : "", "parse-names" : false, "suffix" : "" } ], "container-title" : "International Journal of Epidemiology", "id" : "ITEM-1", "issue" : "4", "issued" : { "date-parts" : [ [ "2013" ] ] }, "page" : "1164-1176", "title" : "Visualizing Europe\u2019s demographic scars with coplots and contour plots", "type" : "article-journal", "volume" : "42" }, "uris" : [ "http://www.mendeley.com/documents/?uuid=39de76e3-0889-44c7-9d3b-c4352af67b58" ] } ], "mendeley" : { "formattedCitation" : "&lt;sup&gt;21&lt;/sup&gt;", "plainTextFormattedCitation" : "21", "previouslyFormattedCitation" : "&lt;sup&gt;21&lt;/sup&gt;" }, "properties" : { "noteIndex" : 0 }, "schema" : "https://github.com/citation-style-language/schema/raw/master/csl-citation.json" }</w:instrText>
+        <w:instrText>ADDIN CSL_CITATION { "citationItems" : [ { "id" : "ITEM-1", "itemData" : { "DOI" : "10.1093/ije/dyt115", "abstract" : "We present two enhancements to existing methods for visualizing vital statistics data. Data from the Human Mortality Database were used and vital statistics from England and Wales are used for illustration. The simpler of these methods involves coplotting mean age of death with its variance, and the more complex of these methods is to present data as a contour plot. The coplot method shows the effect of the 20th century\u2019s epidemiological transitions. The contour plot method allows more complex and subtle age, period and cohort effects to be seen. The contour plot shows the effects of broad improvements in public health over the 20th century, including vast reductions in rates of childhood mortality, reduced baseline mortality risks during adulthood and the postponement of higher mortality risks to older ages. They also show the effects of the two world wars and the 1918 influenza pandemic on men of fighting age, women and children. The contour plots also show a cohort effect for people born around 1918, suggesting a possible epigenetic effect of parental exposure to the pandemic which shortened the cohort\u2019s lifespan and which has so far received little attention. Although this article focuses on data from England and Wales, the associated online appendices contain equivalent visualizations for almost 50 series of data available on the Human Mortality Database. We expect that further analyses of these visualizations will reveal further insights into global public health.", "author" : [ { "dropping-particle" : "", "family" : "Minton", "given" : "J", "non-dropping-particle" : "", "parse-names" : false, "suffix" : "" }, { "dropping-particle" : "", "family" : "Vanderbloemen", "given" : "L", "non-dropping-particle" : "", "parse-names" : false, "suffix" : "" }, { "dropping-particle" : "", "family" : "Dorling", "given" : "D", "non-dropping-particle" : "", "parse-names" : false, "suffix" : "" } ], "container-title" : "International Journal of Epidemiology", "id" : "ITEM-1", "issue" : "4", "issued" : { "date-parts" : [ [ "2013" ] ] }, "page" : "1164-1176", "title" : "Visualizing Europe\u2019s demographic scars with coplots and contour plots", "type" : "article-journal", "volume" : "42" }, "uris" : [ "http://www.mendeley.com/documents/?uuid=39de76e3-0889-44c7-9d3b-c4352af67b58" ] } ], "mendeley" : { "formattedCitation" : "&lt;sup&gt;22&lt;/sup&gt;", "plainTextFormattedCitation" : "22", "previouslyFormattedCitation" : "&lt;sup&gt;21&lt;/sup&gt;" }, "properties" : { "noteIndex" : 0 }, "schema" : "https://github.com/citation-style-language/schema/raw/master/csl-citation.json" }</w:instrText>
       </w:r>
       <w:r>
         <w:rPr>
@@ -19168,7 +19235,7 @@
           <w:sz w:val="20"/>
           <w:vertAlign w:val="superscript"/>
         </w:rPr>
-        <w:t>21</w:t>
+        <w:t>22</w:t>
       </w:r>
       <w:r>
         <w:rPr>
@@ -19196,7 +19263,23 @@
           <w:rFonts w:ascii="Times New Roman" w:hAnsi="Times New Roman" w:cs="Times New Roman"/>
           <w:sz w:val="20"/>
         </w:rPr>
-        <w:t>vidence of more subtle cohort effects associated with shifts in labour market conditions have been identified for specific types of mortality</w:t>
+        <w:t xml:space="preserve">vidence of more subtle </w:t>
+      </w:r>
+      <w:proofErr w:type="gramStart"/>
+      <w:r>
+        <w:rPr>
+          <w:rFonts w:ascii="Times New Roman" w:hAnsi="Times New Roman" w:cs="Times New Roman"/>
+          <w:sz w:val="20"/>
+        </w:rPr>
+        <w:t>cohort</w:t>
+      </w:r>
+      <w:proofErr w:type="gramEnd"/>
+      <w:r>
+        <w:rPr>
+          <w:rFonts w:ascii="Times New Roman" w:hAnsi="Times New Roman" w:cs="Times New Roman"/>
+          <w:sz w:val="20"/>
+        </w:rPr>
+        <w:t xml:space="preserve"> effects associated with shifts in labour market conditions have been identified for specific types of mortality</w:t>
       </w:r>
       <w:r>
         <w:rPr>
@@ -19238,7 +19321,7 @@
           <w:rFonts w:ascii="Times New Roman" w:hAnsi="Times New Roman" w:cs="Times New Roman"/>
           <w:sz w:val="20"/>
         </w:rPr>
-        <w:instrText>ADDIN CSL_CITATION { "citationItems" : [ { "id" : "ITEM-1", "itemData" : { "author" : [ { "dropping-particle" : "", "family" : "Parkinson", "given" : "J", "non-dropping-particle" : "", "parse-names" : false, "suffix" : "" }, { "dropping-particle" : "", "family" : "Minton", "given" : "J", "non-dropping-particle" : "", "parse-names" : false, "suffix" : "" }, { "dropping-particle" : "", "family" : "Lewsey", "given" : "J", "non-dropping-particle" : "", "parse-names" : false, "suffix" : "" }, { "dropping-particle" : "", "family" : "Bouttell", "given" : "J", "non-dropping-particle" : "", "parse-names" : false, "suffix" : "" }, { "dropping-particle" : "", "family" : "McCartney", "given" : "G", "non-dropping-particle" : "", "parse-names" : false, "suffix" : "" } ], "container-title" : "Under Review", "id" : "ITEM-1", "issued" : { "date-parts" : [ [ "0" ] ] }, "title" : "Recent cohort effects in suicide in Scotland: a legacy of the 1980s?", "type" : "article-journal" }, "uris" : [ "http://www.mendeley.com/documents/?uuid=80611dd9-3fa8-46d8-b4a6-6915f39434e6" ] }, { "id" : "ITEM-2", "itemData" : { "DOI" : "10.1016/j.puhe.2015.12.013", "ISSN" : "00333506", "author" : [ { "dropping-particle" : "", "family" : "McCartney", "given" : "G.", "non-dropping-particle" : "", "parse-names" : false, "suffix" : "" }, { "dropping-particle" : "", "family" : "Bouttell", "given" : "J.", "non-dropping-particle" : "", "parse-names" : false, "suffix" : "" }, { "dropping-particle" : "", "family" : "Craig", "given" : "N.", "non-dropping-particle" : "", "parse-names" : false, "suffix" : "" }, { "dropping-particle" : "", "family" : "Craig", "given" : "P.", "non-dropping-particle" : "", "parse-names" : false, "suffix" : "" }, { "dropping-particle" : "", "family" : "Graham", "given" : "L.", "non-dropping-particle" : "", "parse-names" : false, "suffix" : "" }, { "dropping-particle" : "", "family" : "Lakha", "given" : "F.", "non-dropping-particle" : "", "parse-names" : false, "suffix" : "" }, { "dropping-particle" : "", "family" : "Lewsey", "given" : "J.", "non-dropping-particle" : "", "parse-names" : false, "suffix" : "" }, { "dropping-particle" : "", "family" : "McAdams", "given" : "R.", "non-dropping-particle" : "", "parse-names" : false, "suffix" : "" }, { "dropping-particle" : "", "family" : "MacPherson", "given" : "M.", "non-dropping-particle" : "", "parse-names" : false, "suffix" : "" }, { "dropping-particle" : "", "family" : "Minton", "given" : "J.", "non-dropping-particle" : "", "parse-names" : false, "suffix" : "" }, { "dropping-particle" : "", "family" : "Parkinson", "given" : "J.", "non-dropping-particle" : "", "parse-names" : false, "suffix" : "" }, { "dropping-particle" : "", "family" : "Robinson", "given" : "M.", "non-dropping-particle" : "", "parse-names" : false, "suffix" : "" }, { "dropping-particle" : "", "family" : "Shipton", "given" : "D.", "non-dropping-particle" : "", "parse-names" : false, "suffix" : "" }, { "dropping-particle" : "", "family" : "Taulbut", "given" : "M.", "non-dropping-particle" : "", "parse-names" : false, "suffix" : "" }, { "dropping-particle" : "", "family" : "Walsh", "given" : "D.", "non-dropping-particle" : "", "parse-names" : false, "suffix" : "" }, { "dropping-particle" : "", "family" : "Beeston", "given" : "C.", "non-dropping-particle" : "", "parse-names" : false, "suffix" : "" } ], "container-title" : "Public Health", "id" : "ITEM-2", "issued" : { "date-parts" : [ [ "2016", "3" ] ] }, "page" : "13-23", "title" : "Explaining trends in alcohol-related harms in Scotland, 1991\u20132011 (I): the role of incomes, effects of socio-economic and political adversity and demographic change", "type" : "article-journal", "volume" : "132" }, "uris" : [ "http://www.mendeley.com/documents/?uuid=d391b605-0fc0-401d-aa0f-abd97e581d71" ] } ], "mendeley" : { "formattedCitation" : "&lt;sup&gt;17,22&lt;/sup&gt;", "plainTextFormattedCitation" : "17,22", "previouslyFormattedCitation" : "&lt;sup&gt;17,22&lt;/sup&gt;" }, "properties" : { "noteIndex" : 0 }, "schema" : "https://github.com/citation-style-language/schema/raw/master/csl-citation.json" }</w:instrText>
+        <w:instrText>ADDIN CSL_CITATION { "citationItems" : [ { "id" : "ITEM-1", "itemData" : { "author" : [ { "dropping-particle" : "", "family" : "Parkinson", "given" : "J", "non-dropping-particle" : "", "parse-names" : false, "suffix" : "" }, { "dropping-particle" : "", "family" : "Minton", "given" : "J", "non-dropping-particle" : "", "parse-names" : false, "suffix" : "" }, { "dropping-particle" : "", "family" : "Lewsey", "given" : "J", "non-dropping-particle" : "", "parse-names" : false, "suffix" : "" }, { "dropping-particle" : "", "family" : "Bouttell", "given" : "J", "non-dropping-particle" : "", "parse-names" : false, "suffix" : "" }, { "dropping-particle" : "", "family" : "McCartney", "given" : "G", "non-dropping-particle" : "", "parse-names" : false, "suffix" : "" } ], "container-title" : "Under Review", "id" : "ITEM-1", "issued" : { "date-parts" : [ [ "0" ] ] }, "title" : "Recent cohort effects in suicide in Scotland: a legacy of the 1980s?", "type" : "article-journal" }, "uris" : [ "http://www.mendeley.com/documents/?uuid=80611dd9-3fa8-46d8-b4a6-6915f39434e6" ] }, { "id" : "ITEM-2", "itemData" : { "DOI" : "10.1016/j.puhe.2015.12.013", "ISSN" : "00333506", "author" : [ { "dropping-particle" : "", "family" : "McCartney", "given" : "G.", "non-dropping-particle" : "", "parse-names" : false, "suffix" : "" }, { "dropping-particle" : "", "family" : "Bouttell", "given" : "J.", "non-dropping-particle" : "", "parse-names" : false, "suffix" : "" }, { "dropping-particle" : "", "family" : "Craig", "given" : "N.", "non-dropping-particle" : "", "parse-names" : false, "suffix" : "" }, { "dropping-particle" : "", "family" : "Craig", "given" : "P.", "non-dropping-particle" : "", "parse-names" : false, "suffix" : "" }, { "dropping-particle" : "", "family" : "Graham", "given" : "L.", "non-dropping-particle" : "", "parse-names" : false, "suffix" : "" }, { "dropping-particle" : "", "family" : "Lakha", "given" : "F.", "non-dropping-particle" : "", "parse-names" : false, "suffix" : "" }, { "dropping-particle" : "", "family" : "Lewsey", "given" : "J.", "non-dropping-particle" : "", "parse-names" : false, "suffix" : "" }, { "dropping-particle" : "", "family" : "McAdams", "given" : "R.", "non-dropping-particle" : "", "parse-names" : false, "suffix" : "" }, { "dropping-particle" : "", "family" : "MacPherson", "given" : "M.", "non-dropping-particle" : "", "parse-names" : false, "suffix" : "" }, { "dropping-particle" : "", "family" : "Minton", "given" : "J.", "non-dropping-particle" : "", "parse-names" : false, "suffix" : "" }, { "dropping-particle" : "", "family" : "Parkinson", "given" : "J.", "non-dropping-particle" : "", "parse-names" : false, "suffix" : "" }, { "dropping-particle" : "", "family" : "Robinson", "given" : "M.", "non-dropping-particle" : "", "parse-names" : false, "suffix" : "" }, { "dropping-particle" : "", "family" : "Shipton", "given" : "D.", "non-dropping-particle" : "", "parse-names" : false, "suffix" : "" }, { "dropping-particle" : "", "family" : "Taulbut", "given" : "M.", "non-dropping-particle" : "", "parse-names" : false, "suffix" : "" }, { "dropping-particle" : "", "family" : "Walsh", "given" : "D.", "non-dropping-particle" : "", "parse-names" : false, "suffix" : "" }, { "dropping-particle" : "", "family" : "Beeston", "given" : "C.", "non-dropping-particle" : "", "parse-names" : false, "suffix" : "" } ], "container-title" : "Public Health", "id" : "ITEM-2", "issued" : { "date-parts" : [ [ "2016", "3" ] ] }, "page" : "13-23", "title" : "Explaining trends in alcohol-related harms in Scotland, 1991\u20132011 (I): the role of incomes, effects of socio-economic and political adversity and demographic change", "type" : "article-journal", "volume" : "132" }, "uris" : [ "http://www.mendeley.com/documents/?uuid=d391b605-0fc0-401d-aa0f-abd97e581d71" ] } ], "mendeley" : { "formattedCitation" : "&lt;sup&gt;18,23&lt;/sup&gt;", "plainTextFormattedCitation" : "18,23", "previouslyFormattedCitation" : "&lt;sup&gt;17,22&lt;/sup&gt;" }, "properties" : { "noteIndex" : 0 }, "schema" : "https://github.com/citation-style-language/schema/raw/master/csl-citation.json" }</w:instrText>
       </w:r>
       <w:r>
         <w:rPr>
@@ -19254,7 +19337,7 @@
           <w:sz w:val="20"/>
           <w:vertAlign w:val="superscript"/>
         </w:rPr>
-        <w:t>17,22</w:t>
+        <w:t>18,23</w:t>
       </w:r>
       <w:r>
         <w:rPr>
@@ -19385,7 +19468,7 @@
           <w:rFonts w:ascii="Times New Roman" w:hAnsi="Times New Roman" w:cs="Times New Roman"/>
           <w:sz w:val="20"/>
         </w:rPr>
-        <w:instrText>ADDIN CSL_CITATION { "citationItems" : [ { "id" : "ITEM-1", "itemData" : { "DOI" : "10.1080/01621459.1976.10480949", "ISSN" : "0162-1459", "author" : [ { "dropping-particle" : "", "family" : "Box", "given" : "George E. P.", "non-dropping-particle" : "", "parse-names" : false, "suffix" : "" } ], "container-title" : "Journal of the American Statistical Association", "id" : "ITEM-1", "issue" : "356", "issued" : { "date-parts" : [ [ "1976", "12" ] ] }, "page" : "791-799", "title" : "Science and Statistics", "type" : "article-journal", "volume" : "71" }, "uris" : [ "http://www.mendeley.com/documents/?uuid=764a703d-3937-433a-bfc3-e3f0a08558b6" ] } ], "mendeley" : { "formattedCitation" : "&lt;sup&gt;23&lt;/sup&gt;", "plainTextFormattedCitation" : "23", "previouslyFormattedCitation" : "&lt;sup&gt;23&lt;/sup&gt;" }, "properties" : { "noteIndex" : 0 }, "schema" : "https://github.com/citation-style-language/schema/raw/master/csl-citation.json" }</w:instrText>
+        <w:instrText>ADDIN CSL_CITATION { "citationItems" : [ { "id" : "ITEM-1", "itemData" : { "DOI" : "10.1080/01621459.1976.10480949", "ISSN" : "0162-1459", "author" : [ { "dropping-particle" : "", "family" : "Box", "given" : "George E. P.", "non-dropping-particle" : "", "parse-names" : false, "suffix" : "" } ], "container-title" : "Journal of the American Statistical Association", "id" : "ITEM-1", "issue" : "356", "issued" : { "date-parts" : [ [ "1976", "12" ] ] }, "page" : "791-799", "title" : "Science and Statistics", "type" : "article-journal", "volume" : "71" }, "uris" : [ "http://www.mendeley.com/documents/?uuid=764a703d-3937-433a-bfc3-e3f0a08558b6" ] } ], "mendeley" : { "formattedCitation" : "&lt;sup&gt;24&lt;/sup&gt;", "plainTextFormattedCitation" : "24", "previouslyFormattedCitation" : "&lt;sup&gt;23&lt;/sup&gt;" }, "properties" : { "noteIndex" : 0 }, "schema" : "https://github.com/citation-style-language/schema/raw/master/csl-citation.json" }</w:instrText>
       </w:r>
       <w:r>
         <w:rPr>
@@ -19401,7 +19484,7 @@
           <w:sz w:val="20"/>
           <w:vertAlign w:val="superscript"/>
         </w:rPr>
-        <w:t>23</w:t>
+        <w:t>24</w:t>
       </w:r>
       <w:r>
         <w:rPr>
@@ -19673,7 +19756,7 @@
           <w:rFonts w:ascii="Times New Roman" w:hAnsi="Times New Roman" w:cs="Times New Roman"/>
           <w:sz w:val="20"/>
         </w:rPr>
-        <w:instrText>ADDIN CSL_CITATION { "citationItems" : [ { "id" : "ITEM-1", "itemData" : { "author" : [ { "dropping-particle" : "", "family" : "Thurley", "given" : "D", "non-dropping-particle" : "", "parse-names" : false, "suffix" : "" } ], "id" : "ITEM-1", "issued" : { "date-parts" : [ [ "2016" ] ] }, "number" : "SN-05649", "publisher-place" : "London", "title" : "State Pension uprating - 2010 onwards", "type" : "report" }, "uris" : [ "http://www.mendeley.com/documents/?uuid=99e9d7bc-ba94-4cf1-9619-27c23ff8a29b" ] }, { "id" : "ITEM-2", "itemData" : { "URL" : "http://www.bbc.co.uk/news/business-36937107", "author" : [ { "dropping-particle" : "", "family" : "BBC", "given" : "", "non-dropping-particle" : "", "parse-names" : false, "suffix" : "" } ], "id" : "ITEM-2", "issued" : { "date-parts" : [ [ "2016" ] ] }, "title" : "Triple-lock pension guarantee stands, says Downing Street", "type" : "webpage" }, "uris" : [ "http://www.mendeley.com/documents/?uuid=8cae8e42-be7c-47ff-9809-775d12486446" ] } ], "mendeley" : { "formattedCitation" : "&lt;sup&gt;19,20&lt;/sup&gt;", "plainTextFormattedCitation" : "19,20", "previouslyFormattedCitation" : "&lt;sup&gt;19,20&lt;/sup&gt;" }, "properties" : { "noteIndex" : 0 }, "schema" : "https://github.com/citation-style-language/schema/raw/master/csl-citation.json" }</w:instrText>
+        <w:instrText>ADDIN CSL_CITATION { "citationItems" : [ { "id" : "ITEM-1", "itemData" : { "author" : [ { "dropping-particle" : "", "family" : "Thurley", "given" : "D", "non-dropping-particle" : "", "parse-names" : false, "suffix" : "" } ], "id" : "ITEM-1", "issued" : { "date-parts" : [ [ "2016" ] ] }, "number" : "SN-05649", "publisher-place" : "London", "title" : "State Pension uprating - 2010 onwards", "type" : "report" }, "uris" : [ "http://www.mendeley.com/documents/?uuid=99e9d7bc-ba94-4cf1-9619-27c23ff8a29b" ] }, { "id" : "ITEM-2", "itemData" : { "URL" : "http://www.bbc.co.uk/news/business-36937107", "author" : [ { "dropping-particle" : "", "family" : "BBC", "given" : "", "non-dropping-particle" : "", "parse-names" : false, "suffix" : "" } ], "id" : "ITEM-2", "issued" : { "date-parts" : [ [ "2016" ] ] }, "title" : "Triple-lock pension guarantee stands, says Downing Street", "type" : "webpage" }, "uris" : [ "http://www.mendeley.com/documents/?uuid=8cae8e42-be7c-47ff-9809-775d12486446" ] } ], "mendeley" : { "formattedCitation" : "&lt;sup&gt;20,21&lt;/sup&gt;", "plainTextFormattedCitation" : "20,21", "previouslyFormattedCitation" : "&lt;sup&gt;19,20&lt;/sup&gt;" }, "properties" : { "noteIndex" : 0 }, "schema" : "https://github.com/citation-style-language/schema/raw/master/csl-citation.json" }</w:instrText>
       </w:r>
       <w:r>
         <w:rPr>
@@ -19689,7 +19772,7 @@
           <w:sz w:val="20"/>
           <w:vertAlign w:val="superscript"/>
         </w:rPr>
-        <w:t>19,20</w:t>
+        <w:t>20,21</w:t>
       </w:r>
       <w:r>
         <w:rPr>
@@ -19738,7 +19821,7 @@
           <w:rFonts w:ascii="Times New Roman" w:hAnsi="Times New Roman" w:cs="Times New Roman"/>
           <w:sz w:val="20"/>
         </w:rPr>
-        <w:instrText>ADDIN CSL_CITATION { "citationItems" : [ { "id" : "ITEM-1", "itemData" : { "author" : [ { "dropping-particle" : "", "family" : "Webster", "given" : "D", "non-dropping-particle" : "", "parse-names" : false, "suffix" : "" } ], "id" : "ITEM-1", "issued" : { "date-parts" : [ [ "2016" ] ] }, "publisher-place" : "Glasgow", "title" : "Briefing: The DWP's JSA/ESA Sanctions Statistics Release, 17 August 2016", "type" : "report" }, "uris" : [ "http://www.mendeley.com/documents/?uuid=811bf5a9-7b60-4cf3-a499-8328f482a300" ] } ], "mendeley" : { "formattedCitation" : "&lt;sup&gt;24&lt;/sup&gt;", "plainTextFormattedCitation" : "24", "previouslyFormattedCitation" : "&lt;sup&gt;24&lt;/sup&gt;" }, "properties" : { "noteIndex" : 0 }, "schema" : "https://github.com/citation-style-language/schema/raw/master/csl-citation.json" }</w:instrText>
+        <w:instrText>ADDIN CSL_CITATION { "citationItems" : [ { "id" : "ITEM-1", "itemData" : { "author" : [ { "dropping-particle" : "", "family" : "Webster", "given" : "D", "non-dropping-particle" : "", "parse-names" : false, "suffix" : "" } ], "id" : "ITEM-1", "issued" : { "date-parts" : [ [ "2016" ] ] }, "publisher-place" : "Glasgow", "title" : "Briefing: The DWP's JSA/ESA Sanctions Statistics Release, 17 August 2016", "type" : "report" }, "uris" : [ "http://www.mendeley.com/documents/?uuid=811bf5a9-7b60-4cf3-a499-8328f482a300" ] } ], "mendeley" : { "formattedCitation" : "&lt;sup&gt;25&lt;/sup&gt;", "plainTextFormattedCitation" : "25", "previouslyFormattedCitation" : "&lt;sup&gt;24&lt;/sup&gt;" }, "properties" : { "noteIndex" : 0 }, "schema" : "https://github.com/citation-style-language/schema/raw/master/csl-citation.json" }</w:instrText>
       </w:r>
       <w:r>
         <w:rPr>
@@ -19754,7 +19837,7 @@
           <w:sz w:val="20"/>
           <w:vertAlign w:val="superscript"/>
         </w:rPr>
-        <w:t>24</w:t>
+        <w:t>25</w:t>
       </w:r>
       <w:r>
         <w:rPr>
@@ -19789,7 +19872,7 @@
           <w:rFonts w:ascii="Times New Roman" w:hAnsi="Times New Roman" w:cs="Times New Roman"/>
           <w:sz w:val="20"/>
         </w:rPr>
-        <w:instrText>ADDIN CSL_CITATION { "citationItems" : [ { "id" : "ITEM-1", "itemData" : { "DOI" : "10.1111/area.12233", "ISSN" : "00040894", "author" : [ { "dropping-particle" : "", "family" : "Lambie-Mumford", "given" : "Hannah", "non-dropping-particle" : "", "parse-names" : false, "suffix" : "" }, { "dropping-particle" : "", "family" : "Green", "given" : "Mark A", "non-dropping-particle" : "", "parse-names" : false, "suffix" : "" } ], "container-title" : "Area", "id" : "ITEM-1", "issued" : { "date-parts" : [ [ "2015", "10" ] ] }, "page" : "n/a-n/a", "title" : "Austerity, welfare reform and the rising use of food banks by children in England and Wales", "type" : "article-journal" }, "uris" : [ "http://www.mendeley.com/documents/?uuid=3bb37626-daef-47c9-bcc3-99993218af52" ] } ], "mendeley" : { "formattedCitation" : "&lt;sup&gt;18&lt;/sup&gt;", "plainTextFormattedCitation" : "18", "previouslyFormattedCitation" : "&lt;sup&gt;18&lt;/sup&gt;" }, "properties" : { "noteIndex" : 0 }, "schema" : "https://github.com/citation-style-language/schema/raw/master/csl-citation.json" }</w:instrText>
+        <w:instrText>ADDIN CSL_CITATION { "citationItems" : [ { "id" : "ITEM-1", "itemData" : { "DOI" : "10.1111/area.12233", "ISSN" : "00040894", "author" : [ { "dropping-particle" : "", "family" : "Lambie-Mumford", "given" : "Hannah", "non-dropping-particle" : "", "parse-names" : false, "suffix" : "" }, { "dropping-particle" : "", "family" : "Green", "given" : "Mark A", "non-dropping-particle" : "", "parse-names" : false, "suffix" : "" } ], "container-title" : "Area", "id" : "ITEM-1", "issued" : { "date-parts" : [ [ "2015", "10" ] ] }, "page" : "n/a-n/a", "title" : "Austerity, welfare reform and the rising use of food banks by children in England and Wales", "type" : "article-journal" }, "uris" : [ "http://www.mendeley.com/documents/?uuid=3bb37626-daef-47c9-bcc3-99993218af52" ] } ], "mendeley" : { "formattedCitation" : "&lt;sup&gt;19&lt;/sup&gt;", "plainTextFormattedCitation" : "19", "previouslyFormattedCitation" : "&lt;sup&gt;18&lt;/sup&gt;" }, "properties" : { "noteIndex" : 0 }, "schema" : "https://github.com/citation-style-language/schema/raw/master/csl-citation.json" }</w:instrText>
       </w:r>
       <w:r>
         <w:rPr>
@@ -19805,7 +19888,7 @@
           <w:sz w:val="20"/>
           <w:vertAlign w:val="superscript"/>
         </w:rPr>
-        <w:t>18</w:t>
+        <w:t>19</w:t>
       </w:r>
       <w:r>
         <w:rPr>
@@ -19847,7 +19930,7 @@
           <w:rFonts w:ascii="Times New Roman" w:hAnsi="Times New Roman" w:cs="Times New Roman"/>
           <w:sz w:val="20"/>
         </w:rPr>
-        <w:instrText>ADDIN CSL_CITATION { "citationItems" : [ { "id" : "ITEM-1", "itemData" : { "DOI" : "10.1136/bmj.h1775", "ISBN" : "9788578110796", "ISSN" : "1756-1833", "PMID" : "25854525", "abstract" : "Deals with the questions:\\r\\nWhere are food banks opening?\\r\\nWhy are food banks distributing more food?\\r\\nImplications of rising food bank use\\r\\n", "author" : [ { "dropping-particle" : "", "family" : "Loopstra", "given" : "Rachel", "non-dropping-particle" : "", "parse-names" : false, "suffix" : "" }, { "dropping-particle" : "", "family" : "Reeves", "given" : "Aaron", "non-dropping-particle" : "", "parse-names" : false, "suffix" : "" }, { "dropping-particle" : "", "family" : "Taylor-Robinson", "given" : "David", "non-dropping-particle" : "", "parse-names" : false, "suffix" : "" }, { "dropping-particle" : "", "family" : "Barr", "given" : "Ben", "non-dropping-particle" : "", "parse-names" : false, "suffix" : "" }, { "dropping-particle" : "", "family" : "McKee", "given" : "Martin", "non-dropping-particle" : "", "parse-names" : false, "suffix" : "" }, { "dropping-particle" : "", "family" : "Stuckler", "given" : "David", "non-dropping-particle" : "", "parse-names" : false, "suffix" : "" } ], "container-title" : "Bmj", "id" : "ITEM-1", "issue" : "apr08 9", "issued" : { "date-parts" : [ [ "2015" ] ] }, "page" : "h1775-h1775", "title" : "Austerity, sanctions, and the rise of food banks in the UK", "type" : "article-journal", "volume" : "350" }, "uris" : [ "http://www.mendeley.com/documents/?uuid=53b00049-08fe-4a79-b50d-15280ea001e4" ] } ], "mendeley" : { "formattedCitation" : "&lt;sup&gt;25&lt;/sup&gt;", "plainTextFormattedCitation" : "25", "previouslyFormattedCitation" : "&lt;sup&gt;25&lt;/sup&gt;" }, "properties" : { "noteIndex" : 0 }, "schema" : "https://github.com/citation-style-language/schema/raw/master/csl-citation.json" }</w:instrText>
+        <w:instrText>ADDIN CSL_CITATION { "citationItems" : [ { "id" : "ITEM-1", "itemData" : { "DOI" : "10.1136/bmj.h1775", "ISBN" : "9788578110796", "ISSN" : "1756-1833", "PMID" : "25854525", "abstract" : "Deals with the questions:\\r\\nWhere are food banks opening?\\r\\nWhy are food banks distributing more food?\\r\\nImplications of rising food bank use\\r\\n", "author" : [ { "dropping-particle" : "", "family" : "Loopstra", "given" : "Rachel", "non-dropping-particle" : "", "parse-names" : false, "suffix" : "" }, { "dropping-particle" : "", "family" : "Reeves", "given" : "Aaron", "non-dropping-particle" : "", "parse-names" : false, "suffix" : "" }, { "dropping-particle" : "", "family" : "Taylor-Robinson", "given" : "David", "non-dropping-particle" : "", "parse-names" : false, "suffix" : "" }, { "dropping-particle" : "", "family" : "Barr", "given" : "Ben", "non-dropping-particle" : "", "parse-names" : false, "suffix" : "" }, { "dropping-particle" : "", "family" : "McKee", "given" : "Martin", "non-dropping-particle" : "", "parse-names" : false, "suffix" : "" }, { "dropping-particle" : "", "family" : "Stuckler", "given" : "David", "non-dropping-particle" : "", "parse-names" : false, "suffix" : "" } ], "container-title" : "Bmj", "id" : "ITEM-1", "issue" : "apr08 9", "issued" : { "date-parts" : [ [ "2015" ] ] }, "page" : "h1775-h1775", "title" : "Austerity, sanctions, and the rise of food banks in the UK", "type" : "article-journal", "volume" : "350" }, "uris" : [ "http://www.mendeley.com/documents/?uuid=53b00049-08fe-4a79-b50d-15280ea001e4" ] } ], "mendeley" : { "formattedCitation" : "&lt;sup&gt;26&lt;/sup&gt;", "plainTextFormattedCitation" : "26", "previouslyFormattedCitation" : "&lt;sup&gt;25&lt;/sup&gt;" }, "properties" : { "noteIndex" : 0 }, "schema" : "https://github.com/citation-style-language/schema/raw/master/csl-citation.json" }</w:instrText>
       </w:r>
       <w:r>
         <w:rPr>
@@ -19863,7 +19946,7 @@
           <w:sz w:val="20"/>
           <w:vertAlign w:val="superscript"/>
         </w:rPr>
-        <w:t>25</w:t>
+        <w:t>26</w:t>
       </w:r>
       <w:r>
         <w:rPr>
@@ -19970,17 +20053,7 @@
           <w:sz w:val="20"/>
           <w:szCs w:val="20"/>
         </w:rPr>
-        <w:t>Danny Dorling is a member of Public Health England’s Mortality Surveillance</w:t>
-      </w:r>
-      <w:bookmarkStart w:id="0" w:name="_GoBack"/>
-      <w:bookmarkEnd w:id="0"/>
-      <w:r>
-        <w:rPr>
-          <w:rFonts w:ascii="Times New Roman" w:hAnsi="Times New Roman" w:cs="Times New Roman"/>
-          <w:sz w:val="20"/>
-          <w:szCs w:val="20"/>
-        </w:rPr>
-        <w:t xml:space="preserve"> Committee. No other authors have any declarations of interest. </w:t>
+        <w:t xml:space="preserve">Danny Dorling is a member of Public Health England’s Mortality Surveillance Committee. No other authors have any declarations of interest. </w:t>
       </w:r>
     </w:p>
     <w:p>
@@ -20687,43 +20760,7 @@
           <w:szCs w:val="24"/>
         </w:rPr>
         <w:tab/>
-        <w:t xml:space="preserve">Chang S-S, Stuckler D, Yip P, Gunnell D. Impact of 2008 global economic crisis on suicide: time trend study in 54 countries. </w:t>
-      </w:r>
-      <w:r>
-        <w:rPr>
-          <w:rFonts w:ascii="Times New Roman" w:hAnsi="Times New Roman" w:cs="Times New Roman"/>
-          <w:i/>
-          <w:iCs/>
-          <w:noProof/>
-          <w:szCs w:val="24"/>
-        </w:rPr>
-        <w:t>BMJ</w:t>
-      </w:r>
-      <w:r>
-        <w:rPr>
-          <w:rFonts w:ascii="Times New Roman" w:hAnsi="Times New Roman" w:cs="Times New Roman"/>
-          <w:noProof/>
-          <w:szCs w:val="24"/>
-        </w:rPr>
-        <w:t xml:space="preserve"> 2013; </w:t>
-      </w:r>
-      <w:r>
-        <w:rPr>
-          <w:rFonts w:ascii="Times New Roman" w:hAnsi="Times New Roman" w:cs="Times New Roman"/>
-          <w:b/>
-          <w:bCs/>
-          <w:noProof/>
-          <w:szCs w:val="24"/>
-        </w:rPr>
-        <w:t>347</w:t>
-      </w:r>
-      <w:r>
-        <w:rPr>
-          <w:rFonts w:ascii="Times New Roman" w:hAnsi="Times New Roman" w:cs="Times New Roman"/>
-          <w:noProof/>
-          <w:szCs w:val="24"/>
-        </w:rPr>
-        <w:t>: f5239–f5239.</w:t>
+        <w:t>Campbell D. English care home closures are leaving vulnerable people at risk, says watchdog. Guard. 2016; published online Oct 11. https://www.theguardian.com/society/2016/oct/11/elderly-and-disabled-people-put-at-risk-by-care-homes-closures.</w:t>
       </w:r>
     </w:p>
     <w:p>
@@ -20755,7 +20792,16 @@
           <w:szCs w:val="24"/>
         </w:rPr>
         <w:tab/>
-        <w:t xml:space="preserve">Newton JN, Briggs ADM, Murray CJL, </w:t>
+        <w:t xml:space="preserve">Chang S-S, Stuckler D, Yip P, Gunnell D. Impact of 2008 global economic crisis on suicide: </w:t>
+      </w:r>
+      <w:r>
+        <w:rPr>
+          <w:rFonts w:ascii="Times New Roman" w:hAnsi="Times New Roman" w:cs="Times New Roman"/>
+          <w:noProof/>
+          <w:szCs w:val="24"/>
+        </w:rPr>
+        <w:lastRenderedPageBreak/>
+        <w:t xml:space="preserve">time trend study in 54 countries. </w:t>
       </w:r>
       <w:r>
         <w:rPr>
@@ -20765,7 +20811,7 @@
           <w:noProof/>
           <w:szCs w:val="24"/>
         </w:rPr>
-        <w:t>et al.</w:t>
+        <w:t>BMJ</w:t>
       </w:r>
       <w:r>
         <w:rPr>
@@ -20773,17 +20819,17 @@
           <w:noProof/>
           <w:szCs w:val="24"/>
         </w:rPr>
-        <w:t xml:space="preserve"> Changes in health in England, with analysis by English regions and areas of deprivation, 1990–2013. </w:t>
-      </w:r>
-      <w:r>
-        <w:rPr>
-          <w:rFonts w:ascii="Times New Roman" w:hAnsi="Times New Roman" w:cs="Times New Roman"/>
-          <w:i/>
-          <w:iCs/>
+        <w:t xml:space="preserve"> 2013; </w:t>
+      </w:r>
+      <w:r>
+        <w:rPr>
+          <w:rFonts w:ascii="Times New Roman" w:hAnsi="Times New Roman" w:cs="Times New Roman"/>
+          <w:b/>
+          <w:bCs/>
           <w:noProof/>
           <w:szCs w:val="24"/>
         </w:rPr>
-        <w:t>Lancet</w:t>
+        <w:t>347</w:t>
       </w:r>
       <w:r>
         <w:rPr>
@@ -20791,7 +20837,7 @@
           <w:noProof/>
           <w:szCs w:val="24"/>
         </w:rPr>
-        <w:t xml:space="preserve"> 2015. DOI:10.1016/S0140-6736(15)00195-6.</w:t>
+        <w:t>: f5239–f5239.</w:t>
       </w:r>
     </w:p>
     <w:p>
@@ -20814,7 +20860,6 @@
           <w:noProof/>
           <w:szCs w:val="24"/>
         </w:rPr>
-        <w:lastRenderedPageBreak/>
         <w:t>16</w:t>
       </w:r>
       <w:r>
@@ -20824,7 +20869,43 @@
           <w:szCs w:val="24"/>
         </w:rPr>
         <w:tab/>
-        <w:t>ONS. Measuring National well-being: Life in the UK: 2016. http://www.ons.gov.uk/peoplepopulationandcommunity/wellbeing/articles/measuringnationalwellbeing/2016.</w:t>
+        <w:t xml:space="preserve">Newton JN, Briggs ADM, Murray CJL, </w:t>
+      </w:r>
+      <w:r>
+        <w:rPr>
+          <w:rFonts w:ascii="Times New Roman" w:hAnsi="Times New Roman" w:cs="Times New Roman"/>
+          <w:i/>
+          <w:iCs/>
+          <w:noProof/>
+          <w:szCs w:val="24"/>
+        </w:rPr>
+        <w:t>et al.</w:t>
+      </w:r>
+      <w:r>
+        <w:rPr>
+          <w:rFonts w:ascii="Times New Roman" w:hAnsi="Times New Roman" w:cs="Times New Roman"/>
+          <w:noProof/>
+          <w:szCs w:val="24"/>
+        </w:rPr>
+        <w:t xml:space="preserve"> Changes in health in England, with analysis by English regions and areas of deprivation, 1990–2013. </w:t>
+      </w:r>
+      <w:r>
+        <w:rPr>
+          <w:rFonts w:ascii="Times New Roman" w:hAnsi="Times New Roman" w:cs="Times New Roman"/>
+          <w:i/>
+          <w:iCs/>
+          <w:noProof/>
+          <w:szCs w:val="24"/>
+        </w:rPr>
+        <w:t>Lancet</w:t>
+      </w:r>
+      <w:r>
+        <w:rPr>
+          <w:rFonts w:ascii="Times New Roman" w:hAnsi="Times New Roman" w:cs="Times New Roman"/>
+          <w:noProof/>
+          <w:szCs w:val="24"/>
+        </w:rPr>
+        <w:t xml:space="preserve"> 2015. DOI:10.1016/S0140-6736(15)00195-6.</w:t>
       </w:r>
     </w:p>
     <w:p>
@@ -20856,25 +20937,7 @@
           <w:szCs w:val="24"/>
         </w:rPr>
         <w:tab/>
-        <w:t xml:space="preserve">Parkinson J, Minton J, Lewsey J, Bouttell J, McCartney G. Recent cohort effects in suicide in Scotland: a legacy of the 1980s? </w:t>
-      </w:r>
-      <w:r>
-        <w:rPr>
-          <w:rFonts w:ascii="Times New Roman" w:hAnsi="Times New Roman" w:cs="Times New Roman"/>
-          <w:i/>
-          <w:iCs/>
-          <w:noProof/>
-          <w:szCs w:val="24"/>
-        </w:rPr>
-        <w:t>Under Rev</w:t>
-      </w:r>
-      <w:r>
-        <w:rPr>
-          <w:rFonts w:ascii="Times New Roman" w:hAnsi="Times New Roman" w:cs="Times New Roman"/>
-          <w:noProof/>
-          <w:szCs w:val="24"/>
-        </w:rPr>
-        <w:t>.</w:t>
+        <w:t>ONS. Measuring National well-being: Life in the UK: 2016. http://www.ons.gov.uk/peoplepopulationandcommunity/wellbeing/articles/measuringnationalwellbeing/2016.</w:t>
       </w:r>
     </w:p>
     <w:p>
@@ -20906,7 +20969,7 @@
           <w:szCs w:val="24"/>
         </w:rPr>
         <w:tab/>
-        <w:t xml:space="preserve">Lambie-Mumford H, Green MA. Austerity, welfare reform and the rising use of food banks by children in England and Wales. </w:t>
+        <w:t xml:space="preserve">Parkinson J, Minton J, Lewsey J, Bouttell J, McCartney G. Recent cohort effects in suicide in Scotland: a legacy of the 1980s? </w:t>
       </w:r>
       <w:r>
         <w:rPr>
@@ -20916,7 +20979,7 @@
           <w:noProof/>
           <w:szCs w:val="24"/>
         </w:rPr>
-        <w:t>Area</w:t>
+        <w:t>Under Rev</w:t>
       </w:r>
       <w:r>
         <w:rPr>
@@ -20924,7 +20987,7 @@
           <w:noProof/>
           <w:szCs w:val="24"/>
         </w:rPr>
-        <w:t xml:space="preserve"> 2015; : n/a-n/a.</w:t>
+        <w:t>.</w:t>
       </w:r>
     </w:p>
     <w:p>
@@ -20956,7 +21019,25 @@
           <w:szCs w:val="24"/>
         </w:rPr>
         <w:tab/>
-        <w:t>Thurley D. State Pension uprating - 2010 onwards. London, 2016 http://researchbriefings.files.parliament.uk/documents/SN05649/SN05649.pdf.</w:t>
+        <w:t xml:space="preserve">Lambie-Mumford H, Green MA. Austerity, welfare reform and the rising use of food banks by children in England and Wales. </w:t>
+      </w:r>
+      <w:r>
+        <w:rPr>
+          <w:rFonts w:ascii="Times New Roman" w:hAnsi="Times New Roman" w:cs="Times New Roman"/>
+          <w:i/>
+          <w:iCs/>
+          <w:noProof/>
+          <w:szCs w:val="24"/>
+        </w:rPr>
+        <w:t>Area</w:t>
+      </w:r>
+      <w:r>
+        <w:rPr>
+          <w:rFonts w:ascii="Times New Roman" w:hAnsi="Times New Roman" w:cs="Times New Roman"/>
+          <w:noProof/>
+          <w:szCs w:val="24"/>
+        </w:rPr>
+        <w:t xml:space="preserve"> 2015; : n/a-n/a.</w:t>
       </w:r>
     </w:p>
     <w:p>
@@ -20988,7 +21069,7 @@
           <w:szCs w:val="24"/>
         </w:rPr>
         <w:tab/>
-        <w:t>BBC. Triple-lock pension guarantee stands, says Downing Street. 2016. http://www.bbc.co.uk/news/business-36937107.</w:t>
+        <w:t>Thurley D. State Pension uprating - 2010 onwards. London, 2016 http://researchbriefings.files.parliament.uk/documents/SN05649/SN05649.pdf.</w:t>
       </w:r>
     </w:p>
     <w:p>
@@ -21020,43 +21101,7 @@
           <w:szCs w:val="24"/>
         </w:rPr>
         <w:tab/>
-        <w:t xml:space="preserve">Minton J, Vanderbloemen L, Dorling D. Visualizing Europe’s demographic scars with coplots and contour plots. </w:t>
-      </w:r>
-      <w:r>
-        <w:rPr>
-          <w:rFonts w:ascii="Times New Roman" w:hAnsi="Times New Roman" w:cs="Times New Roman"/>
-          <w:i/>
-          <w:iCs/>
-          <w:noProof/>
-          <w:szCs w:val="24"/>
-        </w:rPr>
-        <w:t>Int J Epidemiol</w:t>
-      </w:r>
-      <w:r>
-        <w:rPr>
-          <w:rFonts w:ascii="Times New Roman" w:hAnsi="Times New Roman" w:cs="Times New Roman"/>
-          <w:noProof/>
-          <w:szCs w:val="24"/>
-        </w:rPr>
-        <w:t xml:space="preserve"> 2013; </w:t>
-      </w:r>
-      <w:r>
-        <w:rPr>
-          <w:rFonts w:ascii="Times New Roman" w:hAnsi="Times New Roman" w:cs="Times New Roman"/>
-          <w:b/>
-          <w:bCs/>
-          <w:noProof/>
-          <w:szCs w:val="24"/>
-        </w:rPr>
-        <w:t>42</w:t>
-      </w:r>
-      <w:r>
-        <w:rPr>
-          <w:rFonts w:ascii="Times New Roman" w:hAnsi="Times New Roman" w:cs="Times New Roman"/>
-          <w:noProof/>
-          <w:szCs w:val="24"/>
-        </w:rPr>
-        <w:t>: 1164–76.</w:t>
+        <w:t>BBC. Triple-lock pension guarantee stands, says Downing Street. 2016. http://www.bbc.co.uk/news/business-36937107.</w:t>
       </w:r>
     </w:p>
     <w:p>
@@ -21088,7 +21133,7 @@
           <w:szCs w:val="24"/>
         </w:rPr>
         <w:tab/>
-        <w:t xml:space="preserve">McCartney G, Bouttell J, Craig N, </w:t>
+        <w:t xml:space="preserve">Minton J, Vanderbloemen L, Dorling D. Visualizing Europe’s demographic scars with coplots and contour plots. </w:t>
       </w:r>
       <w:r>
         <w:rPr>
@@ -21098,7 +21143,7 @@
           <w:noProof/>
           <w:szCs w:val="24"/>
         </w:rPr>
-        <w:t>et al.</w:t>
+        <w:t>Int J Epidemiol</w:t>
       </w:r>
       <w:r>
         <w:rPr>
@@ -21106,25 +21151,7 @@
           <w:noProof/>
           <w:szCs w:val="24"/>
         </w:rPr>
-        <w:t xml:space="preserve"> Explaining trends in alcohol-related harms in Scotland, 1991–2011 (I): the role of incomes, effects of socio-economic and political adversity and demographic change. </w:t>
-      </w:r>
-      <w:r>
-        <w:rPr>
-          <w:rFonts w:ascii="Times New Roman" w:hAnsi="Times New Roman" w:cs="Times New Roman"/>
-          <w:i/>
-          <w:iCs/>
-          <w:noProof/>
-          <w:szCs w:val="24"/>
-        </w:rPr>
-        <w:t>Public Health</w:t>
-      </w:r>
-      <w:r>
-        <w:rPr>
-          <w:rFonts w:ascii="Times New Roman" w:hAnsi="Times New Roman" w:cs="Times New Roman"/>
-          <w:noProof/>
-          <w:szCs w:val="24"/>
-        </w:rPr>
-        <w:t xml:space="preserve"> 2016; </w:t>
+        <w:t xml:space="preserve"> 2013; </w:t>
       </w:r>
       <w:r>
         <w:rPr>
@@ -21134,7 +21161,7 @@
           <w:noProof/>
           <w:szCs w:val="24"/>
         </w:rPr>
-        <w:t>132</w:t>
+        <w:t>42</w:t>
       </w:r>
       <w:r>
         <w:rPr>
@@ -21142,7 +21169,7 @@
           <w:noProof/>
           <w:szCs w:val="24"/>
         </w:rPr>
-        <w:t>: 13–23.</w:t>
+        <w:t>: 1164–76.</w:t>
       </w:r>
     </w:p>
     <w:p>
@@ -21174,7 +21201,7 @@
           <w:szCs w:val="24"/>
         </w:rPr>
         <w:tab/>
-        <w:t xml:space="preserve">Box GEP. Science and Statistics. </w:t>
+        <w:t xml:space="preserve">McCartney G, Bouttell J, Craig N, </w:t>
       </w:r>
       <w:r>
         <w:rPr>
@@ -21184,7 +21211,7 @@
           <w:noProof/>
           <w:szCs w:val="24"/>
         </w:rPr>
-        <w:t>J Am Stat Assoc</w:t>
+        <w:t>et al.</w:t>
       </w:r>
       <w:r>
         <w:rPr>
@@ -21192,7 +21219,25 @@
           <w:noProof/>
           <w:szCs w:val="24"/>
         </w:rPr>
-        <w:t xml:space="preserve"> 1976; </w:t>
+        <w:t xml:space="preserve"> Explaining trends in alcohol-related harms in Scotland, 1991–2011 (I): the role of incomes, effects of socio-economic and political adversity and demographic change. </w:t>
+      </w:r>
+      <w:r>
+        <w:rPr>
+          <w:rFonts w:ascii="Times New Roman" w:hAnsi="Times New Roman" w:cs="Times New Roman"/>
+          <w:i/>
+          <w:iCs/>
+          <w:noProof/>
+          <w:szCs w:val="24"/>
+        </w:rPr>
+        <w:t>Public Health</w:t>
+      </w:r>
+      <w:r>
+        <w:rPr>
+          <w:rFonts w:ascii="Times New Roman" w:hAnsi="Times New Roman" w:cs="Times New Roman"/>
+          <w:noProof/>
+          <w:szCs w:val="24"/>
+        </w:rPr>
+        <w:t xml:space="preserve"> 2016; </w:t>
       </w:r>
       <w:r>
         <w:rPr>
@@ -21202,7 +21247,7 @@
           <w:noProof/>
           <w:szCs w:val="24"/>
         </w:rPr>
-        <w:t>71</w:t>
+        <w:t>132</w:t>
       </w:r>
       <w:r>
         <w:rPr>
@@ -21210,7 +21255,7 @@
           <w:noProof/>
           <w:szCs w:val="24"/>
         </w:rPr>
-        <w:t>: 791–9.</w:t>
+        <w:t>: 13–23.</w:t>
       </w:r>
     </w:p>
     <w:p>
@@ -21242,7 +21287,43 @@
           <w:szCs w:val="24"/>
         </w:rPr>
         <w:tab/>
-        <w:t>Webster D. Briefing: The DWP’s JSA/ESA Sanctions Statistics Release, 17 August 2016. Glasgow, 2016 http://www.cpag.org.uk/sites/default/files/uploads/16-08 Sanctions Stats Briefing - D Webster.docx.</w:t>
+        <w:t xml:space="preserve">Box GEP. Science and Statistics. </w:t>
+      </w:r>
+      <w:r>
+        <w:rPr>
+          <w:rFonts w:ascii="Times New Roman" w:hAnsi="Times New Roman" w:cs="Times New Roman"/>
+          <w:i/>
+          <w:iCs/>
+          <w:noProof/>
+          <w:szCs w:val="24"/>
+        </w:rPr>
+        <w:t>J Am Stat Assoc</w:t>
+      </w:r>
+      <w:r>
+        <w:rPr>
+          <w:rFonts w:ascii="Times New Roman" w:hAnsi="Times New Roman" w:cs="Times New Roman"/>
+          <w:noProof/>
+          <w:szCs w:val="24"/>
+        </w:rPr>
+        <w:t xml:space="preserve"> 1976; </w:t>
+      </w:r>
+      <w:r>
+        <w:rPr>
+          <w:rFonts w:ascii="Times New Roman" w:hAnsi="Times New Roman" w:cs="Times New Roman"/>
+          <w:b/>
+          <w:bCs/>
+          <w:noProof/>
+          <w:szCs w:val="24"/>
+        </w:rPr>
+        <w:t>71</w:t>
+      </w:r>
+      <w:r>
+        <w:rPr>
+          <w:rFonts w:ascii="Times New Roman" w:hAnsi="Times New Roman" w:cs="Times New Roman"/>
+          <w:noProof/>
+          <w:szCs w:val="24"/>
+        </w:rPr>
+        <w:t>: 791–9.</w:t>
       </w:r>
     </w:p>
     <w:p>
@@ -21256,6 +21337,7 @@
         <w:rPr>
           <w:rFonts w:ascii="Times New Roman" w:hAnsi="Times New Roman" w:cs="Times New Roman"/>
           <w:noProof/>
+          <w:szCs w:val="24"/>
         </w:rPr>
       </w:pPr>
       <w:r>
@@ -21265,6 +21347,37 @@
           <w:szCs w:val="24"/>
         </w:rPr>
         <w:t>25</w:t>
+      </w:r>
+      <w:r>
+        <w:rPr>
+          <w:rFonts w:ascii="Times New Roman" w:hAnsi="Times New Roman" w:cs="Times New Roman"/>
+          <w:noProof/>
+          <w:szCs w:val="24"/>
+        </w:rPr>
+        <w:tab/>
+        <w:t>Webster D. Briefing: The DWP’s JSA/ESA Sanctions Statistics Release, 17 August 2016. Glasgow, 2016 http://www.cpag.org.uk/sites/default/files/uploads/16-08 Sanctions Stats Briefing - D Webster.docx.</w:t>
+      </w:r>
+    </w:p>
+    <w:p>
+      <w:pPr>
+        <w:widowControl w:val="0"/>
+        <w:autoSpaceDE w:val="0"/>
+        <w:autoSpaceDN w:val="0"/>
+        <w:adjustRightInd w:val="0"/>
+        <w:spacing w:line="240" w:lineRule="auto"/>
+        <w:ind w:left="640" w:hanging="640"/>
+        <w:rPr>
+          <w:rFonts w:ascii="Times New Roman" w:hAnsi="Times New Roman" w:cs="Times New Roman"/>
+          <w:noProof/>
+        </w:rPr>
+      </w:pPr>
+      <w:r>
+        <w:rPr>
+          <w:rFonts w:ascii="Times New Roman" w:hAnsi="Times New Roman" w:cs="Times New Roman"/>
+          <w:noProof/>
+          <w:szCs w:val="24"/>
+        </w:rPr>
+        <w:t>26</w:t>
       </w:r>
       <w:r>
         <w:rPr>
@@ -21459,7 +21572,7 @@
           <w:rPr>
             <w:noProof/>
           </w:rPr>
-          <w:t>11</w:t>
+          <w:t>9</w:t>
         </w:r>
         <w:r>
           <w:rPr>
@@ -22678,7 +22791,7 @@
 </file>
 
 <file path=customXml/itemProps1.xml><?xml version="1.0" encoding="utf-8"?>
-<ds:datastoreItem xmlns:ds="http://schemas.openxmlformats.org/officeDocument/2006/customXml" ds:itemID="{57A0B087-96F7-43F3-9A4E-81292065D642}">
+<ds:datastoreItem xmlns:ds="http://schemas.openxmlformats.org/officeDocument/2006/customXml" ds:itemID="{724F5796-C4E1-4F90-BE37-AEB8B31E9F89}">
   <ds:schemaRefs>
     <ds:schemaRef ds:uri="http://schemas.openxmlformats.org/officeDocument/2006/bibliography"/>
   </ds:schemaRefs>

</xml_diff>